<commit_message>
fixed log, tested with needle query מה ההכנסות של החברה?
</commit_message>
<xml_diff>
--- a/Final_Work/documentation/project.docx
+++ b/Final_Work/documentation/project.docx
@@ -90,14 +90,22 @@
           <w:b/>
           <w:bCs/>
         </w:rPr>
-        <w:t>RAG (Retrieval‑Augmented Generation</w:t>
-      </w:r>
-      <w:r>
-        <w:rPr>
-          <w:rFonts w:asciiTheme="majorBidi" w:hAnsiTheme="majorBidi" w:cstheme="majorBidi"/>
+        <w:t xml:space="preserve">RAG (Retrieval‑Augmented </w:t>
+      </w:r>
+      <w:proofErr w:type="gramStart"/>
+      <w:r>
+        <w:rPr>
           <w:b/>
           <w:bCs/>
         </w:rPr>
+        <w:t>Generation</w:t>
+      </w:r>
+      <w:r>
+        <w:rPr>
+          <w:rFonts w:asciiTheme="majorBidi" w:hAnsiTheme="majorBidi" w:cstheme="majorBidi"/>
+          <w:b/>
+          <w:bCs/>
+        </w:rPr>
         <w:t>)</w:t>
       </w:r>
       <w:r>
@@ -118,7 +126,14 @@
         <w:rPr>
           <w:rFonts w:asciiTheme="majorBidi" w:hAnsiTheme="majorBidi" w:cstheme="majorBidi"/>
         </w:rPr>
-        <w:t xml:space="preserve">— </w:t>
+        <w:t>—</w:t>
+      </w:r>
+      <w:proofErr w:type="gramEnd"/>
+      <w:r>
+        <w:rPr>
+          <w:rFonts w:asciiTheme="majorBidi" w:hAnsiTheme="majorBidi" w:cstheme="majorBidi"/>
+        </w:rPr>
+        <w:t xml:space="preserve"> </w:t>
       </w:r>
       <w:r>
         <w:rPr>
@@ -455,23 +470,39 @@
           <w:b/>
           <w:bCs/>
         </w:rPr>
-        <w:t>Hybrid Retrieval (Dense + Sparse)</w:t>
-      </w:r>
+        <w:t xml:space="preserve">Hybrid Retrieval (Dense + </w:t>
+      </w:r>
+      <w:proofErr w:type="gramStart"/>
       <w:r>
         <w:rPr>
           <w:rFonts w:asciiTheme="majorBidi" w:hAnsiTheme="majorBidi" w:cstheme="majorBidi"/>
           <w:b/>
           <w:bCs/>
-          <w:rtl/>
-          <w:lang w:bidi="he-IL"/>
-        </w:rPr>
-        <w:t xml:space="preserve"> </w:t>
-      </w:r>
-      <w:r>
-        <w:rPr>
-          <w:rFonts w:asciiTheme="majorBidi" w:hAnsiTheme="majorBidi" w:cstheme="majorBidi"/>
-        </w:rPr>
-        <w:t xml:space="preserve"> — </w:t>
+        </w:rPr>
+        <w:t>Sparse)</w:t>
+      </w:r>
+      <w:r>
+        <w:rPr>
+          <w:rFonts w:asciiTheme="majorBidi" w:hAnsiTheme="majorBidi" w:cstheme="majorBidi"/>
+          <w:b/>
+          <w:bCs/>
+          <w:rtl/>
+          <w:lang w:bidi="he-IL"/>
+        </w:rPr>
+        <w:t xml:space="preserve"> </w:t>
+      </w:r>
+      <w:r>
+        <w:rPr>
+          <w:rFonts w:asciiTheme="majorBidi" w:hAnsiTheme="majorBidi" w:cstheme="majorBidi"/>
+        </w:rPr>
+        <w:t xml:space="preserve"> —</w:t>
+      </w:r>
+      <w:proofErr w:type="gramEnd"/>
+      <w:r>
+        <w:rPr>
+          <w:rFonts w:asciiTheme="majorBidi" w:hAnsiTheme="majorBidi" w:cstheme="majorBidi"/>
+        </w:rPr>
+        <w:t xml:space="preserve"> </w:t>
       </w:r>
       <w:r>
         <w:rPr>
@@ -945,23 +976,39 @@
           <w:b/>
           <w:bCs/>
         </w:rPr>
-        <w:t>Metadata‑Driven Retrieval</w:t>
-      </w:r>
+        <w:t xml:space="preserve">Metadata‑Driven </w:t>
+      </w:r>
+      <w:proofErr w:type="gramStart"/>
       <w:r>
         <w:rPr>
           <w:rFonts w:asciiTheme="majorBidi" w:hAnsiTheme="majorBidi" w:cstheme="majorBidi"/>
           <w:b/>
           <w:bCs/>
-          <w:rtl/>
-          <w:lang w:bidi="he-IL"/>
-        </w:rPr>
-        <w:t xml:space="preserve"> </w:t>
-      </w:r>
-      <w:r>
-        <w:rPr>
-          <w:rFonts w:asciiTheme="majorBidi" w:hAnsiTheme="majorBidi" w:cstheme="majorBidi"/>
-        </w:rPr>
-        <w:t xml:space="preserve"> — </w:t>
+        </w:rPr>
+        <w:t>Retrieval</w:t>
+      </w:r>
+      <w:r>
+        <w:rPr>
+          <w:rFonts w:asciiTheme="majorBidi" w:hAnsiTheme="majorBidi" w:cstheme="majorBidi"/>
+          <w:b/>
+          <w:bCs/>
+          <w:rtl/>
+          <w:lang w:bidi="he-IL"/>
+        </w:rPr>
+        <w:t xml:space="preserve"> </w:t>
+      </w:r>
+      <w:r>
+        <w:rPr>
+          <w:rFonts w:asciiTheme="majorBidi" w:hAnsiTheme="majorBidi" w:cstheme="majorBidi"/>
+        </w:rPr>
+        <w:t xml:space="preserve"> —</w:t>
+      </w:r>
+      <w:proofErr w:type="gramEnd"/>
+      <w:r>
+        <w:rPr>
+          <w:rFonts w:asciiTheme="majorBidi" w:hAnsiTheme="majorBidi" w:cstheme="majorBidi"/>
+        </w:rPr>
+        <w:t xml:space="preserve"> </w:t>
       </w:r>
       <w:r>
         <w:rPr>
@@ -1033,8 +1080,44 @@
         <w:rPr>
           <w:rFonts w:asciiTheme="majorBidi" w:hAnsiTheme="majorBidi" w:cstheme="majorBidi"/>
         </w:rPr>
-        <w:t xml:space="preserve"> PageNumber, ClientId, SectionType</w:t>
-      </w:r>
+        <w:t xml:space="preserve"> </w:t>
+      </w:r>
+      <w:proofErr w:type="spellStart"/>
+      <w:r>
+        <w:rPr>
+          <w:rFonts w:asciiTheme="majorBidi" w:hAnsiTheme="majorBidi" w:cstheme="majorBidi"/>
+        </w:rPr>
+        <w:t>PageNumber</w:t>
+      </w:r>
+      <w:proofErr w:type="spellEnd"/>
+      <w:r>
+        <w:rPr>
+          <w:rFonts w:asciiTheme="majorBidi" w:hAnsiTheme="majorBidi" w:cstheme="majorBidi"/>
+        </w:rPr>
+        <w:t xml:space="preserve">, </w:t>
+      </w:r>
+      <w:proofErr w:type="spellStart"/>
+      <w:r>
+        <w:rPr>
+          <w:rFonts w:asciiTheme="majorBidi" w:hAnsiTheme="majorBidi" w:cstheme="majorBidi"/>
+        </w:rPr>
+        <w:t>ClientId</w:t>
+      </w:r>
+      <w:proofErr w:type="spellEnd"/>
+      <w:r>
+        <w:rPr>
+          <w:rFonts w:asciiTheme="majorBidi" w:hAnsiTheme="majorBidi" w:cstheme="majorBidi"/>
+        </w:rPr>
+        <w:t xml:space="preserve">, </w:t>
+      </w:r>
+      <w:proofErr w:type="spellStart"/>
+      <w:r>
+        <w:rPr>
+          <w:rFonts w:asciiTheme="majorBidi" w:hAnsiTheme="majorBidi" w:cstheme="majorBidi"/>
+        </w:rPr>
+        <w:t>SectionType</w:t>
+      </w:r>
+      <w:proofErr w:type="spellEnd"/>
       <w:r>
         <w:rPr>
           <w:rFonts w:asciiTheme="majorBidi" w:hAnsiTheme="majorBidi" w:cstheme="majorBidi"/>
@@ -1274,6 +1357,8 @@
           <w:rFonts w:asciiTheme="majorBidi" w:hAnsiTheme="majorBidi" w:cstheme="majorBidi"/>
         </w:rPr>
       </w:pPr>
+      <w:proofErr w:type="spellStart"/>
+      <w:proofErr w:type="gramStart"/>
       <w:r>
         <w:rPr>
           <w:rFonts w:asciiTheme="majorBidi" w:hAnsiTheme="majorBidi" w:cstheme="majorBidi"/>
@@ -1282,6 +1367,7 @@
         </w:rPr>
         <w:t>Reranker</w:t>
       </w:r>
+      <w:proofErr w:type="spellEnd"/>
       <w:r>
         <w:rPr>
           <w:rFonts w:asciiTheme="majorBidi" w:hAnsiTheme="majorBidi" w:cstheme="majorBidi"/>
@@ -1296,7 +1382,14 @@
         <w:rPr>
           <w:rFonts w:asciiTheme="majorBidi" w:hAnsiTheme="majorBidi" w:cstheme="majorBidi"/>
         </w:rPr>
-        <w:t xml:space="preserve"> — </w:t>
+        <w:t xml:space="preserve"> —</w:t>
+      </w:r>
+      <w:proofErr w:type="gramEnd"/>
+      <w:r>
+        <w:rPr>
+          <w:rFonts w:asciiTheme="majorBidi" w:hAnsiTheme="majorBidi" w:cstheme="majorBidi"/>
+        </w:rPr>
+        <w:t xml:space="preserve"> </w:t>
       </w:r>
       <w:r>
         <w:rPr>
@@ -1641,6 +1734,7 @@
         </w:rPr>
         <w:t xml:space="preserve"> </w:t>
       </w:r>
+      <w:proofErr w:type="gramStart"/>
       <w:r>
         <w:rPr>
           <w:rFonts w:asciiTheme="majorBidi" w:hAnsiTheme="majorBidi" w:cstheme="majorBidi"/>
@@ -1671,6 +1765,7 @@
         </w:rPr>
         <w:t>כמו</w:t>
       </w:r>
+      <w:proofErr w:type="gramEnd"/>
       <w:r>
         <w:rPr>
           <w:rFonts w:asciiTheme="majorBidi" w:hAnsiTheme="majorBidi" w:cstheme="majorBidi"/>
@@ -1839,6 +1934,7 @@
         </w:rPr>
         <w:t xml:space="preserve"> </w:t>
       </w:r>
+      <w:proofErr w:type="gramStart"/>
       <w:r>
         <w:rPr>
           <w:rFonts w:asciiTheme="majorBidi" w:hAnsiTheme="majorBidi" w:cstheme="majorBidi"/>
@@ -1863,6 +1959,7 @@
         </w:rPr>
         <w:t xml:space="preserve"> —</w:t>
       </w:r>
+      <w:proofErr w:type="gramEnd"/>
       <w:r>
         <w:rPr>
           <w:rFonts w:asciiTheme="majorBidi" w:hAnsiTheme="majorBidi" w:cstheme="majorBidi"/>
@@ -2565,7 +2662,15 @@
           <w:b/>
           <w:bCs/>
         </w:rPr>
-        <w:t>Router Agent</w:t>
+        <w:t xml:space="preserve">Router </w:t>
+      </w:r>
+      <w:proofErr w:type="gramStart"/>
+      <w:r>
+        <w:rPr>
+          <w:b/>
+          <w:bCs/>
+        </w:rPr>
+        <w:t>Agent</w:t>
       </w:r>
       <w:r>
         <w:t xml:space="preserve"> </w:t>
@@ -2586,6 +2691,7 @@
         </w:rPr>
         <w:t>מקבל</w:t>
       </w:r>
+      <w:proofErr w:type="gramEnd"/>
       <w:r>
         <w:t xml:space="preserve"> </w:t>
       </w:r>
@@ -3391,6 +3497,7 @@
       <w:r>
         <w:t xml:space="preserve"> </w:t>
       </w:r>
+      <w:proofErr w:type="spellStart"/>
       <w:r>
         <w:rPr>
           <w:rStyle w:val="HTML"/>
@@ -3398,26 +3505,47 @@
         </w:rPr>
         <w:t>PageNumber</w:t>
       </w:r>
+      <w:proofErr w:type="spellEnd"/>
       <w:r>
         <w:t xml:space="preserve">, </w:t>
       </w:r>
+      <w:proofErr w:type="spellStart"/>
       <w:r>
         <w:rPr>
           <w:rStyle w:val="HTML"/>
           <w:rFonts w:eastAsiaTheme="minorHAnsi"/>
         </w:rPr>
-        <w:t>TableId/FigureId</w:t>
-      </w:r>
-      <w:r>
-        <w:t xml:space="preserve">, </w:t>
-      </w:r>
+        <w:t>TableId</w:t>
+      </w:r>
+      <w:proofErr w:type="spellEnd"/>
       <w:r>
         <w:rPr>
           <w:rStyle w:val="HTML"/>
           <w:rFonts w:eastAsiaTheme="minorHAnsi"/>
         </w:rPr>
+        <w:t>/</w:t>
+      </w:r>
+      <w:proofErr w:type="spellStart"/>
+      <w:r>
+        <w:rPr>
+          <w:rStyle w:val="HTML"/>
+          <w:rFonts w:eastAsiaTheme="minorHAnsi"/>
+        </w:rPr>
+        <w:t>FigureId</w:t>
+      </w:r>
+      <w:proofErr w:type="spellEnd"/>
+      <w:r>
+        <w:t xml:space="preserve">, </w:t>
+      </w:r>
+      <w:proofErr w:type="spellStart"/>
+      <w:r>
+        <w:rPr>
+          <w:rStyle w:val="HTML"/>
+          <w:rFonts w:eastAsiaTheme="minorHAnsi"/>
+        </w:rPr>
         <w:t>SectionType</w:t>
       </w:r>
+      <w:proofErr w:type="spellEnd"/>
       <w:r>
         <w:t xml:space="preserve">, </w:t>
       </w:r>
@@ -3482,6 +3610,7 @@
       </w:pPr>
       <w:bookmarkStart w:id="7" w:name="indexing"/>
       <w:bookmarkEnd w:id="6"/>
+      <w:proofErr w:type="gramStart"/>
       <w:r>
         <w:t xml:space="preserve">Metadata </w:t>
       </w:r>
@@ -3498,7 +3627,15 @@
           <w:rtl/>
           <w:lang w:bidi="he-IL"/>
         </w:rPr>
-        <w:t xml:space="preserve">מינימלית </w:t>
+        <w:t>מינימלית</w:t>
+      </w:r>
+      <w:proofErr w:type="gramEnd"/>
+      <w:r>
+        <w:rPr>
+          <w:rtl/>
+          <w:lang w:bidi="he-IL"/>
+        </w:rPr>
+        <w:t xml:space="preserve"> </w:t>
       </w:r>
       <w:r>
         <w:rPr>
@@ -3557,30 +3694,36 @@
         </w:numPr>
         <w:bidi/>
       </w:pPr>
+      <w:proofErr w:type="spellStart"/>
       <w:r>
         <w:rPr>
           <w:rStyle w:val="HTML"/>
         </w:rPr>
         <w:t>FileName</w:t>
       </w:r>
+      <w:proofErr w:type="spellEnd"/>
       <w:r>
         <w:t xml:space="preserve">, </w:t>
       </w:r>
+      <w:proofErr w:type="spellStart"/>
       <w:r>
         <w:rPr>
           <w:rStyle w:val="HTML"/>
         </w:rPr>
         <w:t>PageNumber</w:t>
       </w:r>
+      <w:proofErr w:type="spellEnd"/>
       <w:r>
         <w:t xml:space="preserve">, </w:t>
       </w:r>
+      <w:proofErr w:type="spellStart"/>
       <w:r>
         <w:rPr>
           <w:rStyle w:val="HTML"/>
         </w:rPr>
         <w:t>SectionType</w:t>
       </w:r>
+      <w:proofErr w:type="spellEnd"/>
       <w:r>
         <w:t xml:space="preserve"> (Summary/Timeline/Table/Figure/Analysis/Conclusion)</w:t>
       </w:r>
@@ -3594,12 +3737,15 @@
         </w:numPr>
         <w:bidi/>
       </w:pPr>
+      <w:proofErr w:type="spellStart"/>
+      <w:proofErr w:type="gramStart"/>
       <w:r>
         <w:rPr>
           <w:rStyle w:val="HTML"/>
         </w:rPr>
         <w:t>ChunkSummary</w:t>
       </w:r>
+      <w:proofErr w:type="spellEnd"/>
       <w:r>
         <w:t xml:space="preserve"> </w:t>
       </w:r>
@@ -3610,6 +3756,7 @@
         </w:rPr>
         <w:t xml:space="preserve"> (</w:t>
       </w:r>
+      <w:proofErr w:type="gramEnd"/>
       <w:r>
         <w:rPr>
           <w:rtl/>
@@ -3632,12 +3779,14 @@
       <w:r>
         <w:t xml:space="preserve">, </w:t>
       </w:r>
+      <w:proofErr w:type="spellStart"/>
       <w:r>
         <w:rPr>
           <w:rStyle w:val="HTML"/>
         </w:rPr>
         <w:t>CriticalEntities</w:t>
       </w:r>
+      <w:proofErr w:type="spellEnd"/>
     </w:p>
     <w:p>
       <w:pPr>
@@ -3648,21 +3797,26 @@
         </w:numPr>
         <w:bidi/>
       </w:pPr>
+      <w:proofErr w:type="spellStart"/>
       <w:r>
         <w:rPr>
           <w:rStyle w:val="HTML"/>
         </w:rPr>
         <w:t>IncidentType</w:t>
       </w:r>
+      <w:proofErr w:type="spellEnd"/>
       <w:r>
         <w:t>/</w:t>
       </w:r>
+      <w:proofErr w:type="spellStart"/>
+      <w:proofErr w:type="gramStart"/>
       <w:r>
         <w:rPr>
           <w:rStyle w:val="HTML"/>
         </w:rPr>
         <w:t>IncidentDate</w:t>
       </w:r>
+      <w:proofErr w:type="spellEnd"/>
       <w:r>
         <w:t xml:space="preserve"> </w:t>
       </w:r>
@@ -3673,6 +3827,7 @@
         </w:rPr>
         <w:t xml:space="preserve"> (</w:t>
       </w:r>
+      <w:proofErr w:type="gramEnd"/>
       <w:r>
         <w:rPr>
           <w:rtl/>
@@ -3686,12 +3841,14 @@
         </w:rPr>
         <w:t xml:space="preserve">), </w:t>
       </w:r>
+      <w:proofErr w:type="spellStart"/>
       <w:r>
         <w:rPr>
           <w:rStyle w:val="HTML"/>
         </w:rPr>
         <w:t>AmountRange</w:t>
       </w:r>
+      <w:proofErr w:type="spellEnd"/>
       <w:r>
         <w:rPr>
           <w:rStyle w:val="HTML"/>
@@ -3733,21 +3890,26 @@
         </w:numPr>
         <w:bidi/>
       </w:pPr>
+      <w:proofErr w:type="spellStart"/>
       <w:r>
         <w:rPr>
           <w:rStyle w:val="HTML"/>
         </w:rPr>
         <w:t>TableId</w:t>
       </w:r>
+      <w:proofErr w:type="spellEnd"/>
       <w:r>
         <w:t>/</w:t>
       </w:r>
+      <w:proofErr w:type="spellStart"/>
+      <w:proofErr w:type="gramStart"/>
       <w:r>
         <w:rPr>
           <w:rStyle w:val="HTML"/>
         </w:rPr>
         <w:t>FigureId</w:t>
       </w:r>
+      <w:proofErr w:type="spellEnd"/>
       <w:r>
         <w:t xml:space="preserve"> </w:t>
       </w:r>
@@ -3758,6 +3920,7 @@
         </w:rPr>
         <w:t xml:space="preserve"> (</w:t>
       </w:r>
+      <w:proofErr w:type="gramEnd"/>
       <w:r>
         <w:rPr>
           <w:rtl/>
@@ -3771,21 +3934,25 @@
         </w:rPr>
         <w:t xml:space="preserve">), </w:t>
       </w:r>
+      <w:proofErr w:type="spellStart"/>
       <w:r>
         <w:rPr>
           <w:rStyle w:val="HTML"/>
         </w:rPr>
         <w:t>ClientId</w:t>
       </w:r>
+      <w:proofErr w:type="spellEnd"/>
       <w:r>
         <w:t>/</w:t>
       </w:r>
+      <w:proofErr w:type="spellStart"/>
       <w:r>
         <w:rPr>
           <w:rStyle w:val="HTML"/>
         </w:rPr>
         <w:t>CaseId</w:t>
       </w:r>
+      <w:proofErr w:type="spellEnd"/>
     </w:p>
     <w:p>
       <w:pPr>
@@ -3796,6 +3963,7 @@
         </w:numPr>
         <w:bidi/>
       </w:pPr>
+      <w:proofErr w:type="gramStart"/>
       <w:r>
         <w:lastRenderedPageBreak/>
         <w:t xml:space="preserve">Indexing </w:t>
@@ -3808,6 +3976,7 @@
         </w:rPr>
         <w:t xml:space="preserve"> (</w:t>
       </w:r>
+      <w:proofErr w:type="gramEnd"/>
       <w:r>
         <w:rPr>
           <w:rtl/>
@@ -3916,7 +4085,15 @@
         <w:t>יצירת</w:t>
       </w:r>
       <w:r>
-        <w:t xml:space="preserve"> Embeddings </w:t>
+        <w:t xml:space="preserve"> </w:t>
+      </w:r>
+      <w:proofErr w:type="spellStart"/>
+      <w:r>
+        <w:t>Embeddings</w:t>
+      </w:r>
+      <w:proofErr w:type="spellEnd"/>
+      <w:r>
+        <w:t xml:space="preserve"> </w:t>
       </w:r>
       <w:r>
         <w:rPr>
@@ -3994,9 +4171,11 @@
         </w:rPr>
         <w:t xml:space="preserve"> למשל לכל </w:t>
       </w:r>
+      <w:proofErr w:type="spellStart"/>
       <w:r>
         <w:t>ClientId</w:t>
       </w:r>
+      <w:proofErr w:type="spellEnd"/>
       <w:r>
         <w:rPr>
           <w:rFonts w:hint="cs"/>
@@ -4285,9 +4464,19 @@
         </w:rPr>
         <w:t xml:space="preserve"> (</w:t>
       </w:r>
-      <w:r>
-        <w:t>ClientId, Year, SectionType</w:t>
-      </w:r>
+      <w:proofErr w:type="spellStart"/>
+      <w:r>
+        <w:t>ClientId</w:t>
+      </w:r>
+      <w:proofErr w:type="spellEnd"/>
+      <w:r>
+        <w:t xml:space="preserve">, Year, </w:t>
+      </w:r>
+      <w:proofErr w:type="spellStart"/>
+      <w:r>
+        <w:t>SectionType</w:t>
+      </w:r>
+      <w:proofErr w:type="spellEnd"/>
       <w:r>
         <w:rPr>
           <w:rFonts w:hint="cs"/>
@@ -4306,9 +4495,11 @@
         </w:numPr>
         <w:bidi/>
       </w:pPr>
+      <w:proofErr w:type="spellStart"/>
       <w:r>
         <w:t>Reranker</w:t>
       </w:r>
+      <w:proofErr w:type="spellEnd"/>
       <w:r>
         <w:rPr>
           <w:rFonts w:hint="cs"/>
@@ -4363,7 +4554,11 @@
         <w:t xml:space="preserve"> </w:t>
       </w:r>
       <w:r>
-        <w:t>6–8</w:t>
+        <w:t>6–</w:t>
+      </w:r>
+      <w:proofErr w:type="gramStart"/>
+      <w:r>
+        <w:t>8</w:t>
       </w:r>
       <w:r>
         <w:rPr>
@@ -4384,6 +4579,7 @@
         </w:rPr>
         <w:t>תוצאות</w:t>
       </w:r>
+      <w:proofErr w:type="gramEnd"/>
       <w:r>
         <w:t xml:space="preserve"> </w:t>
       </w:r>
@@ -4494,9 +4690,19 @@
         </w:rPr>
         <w:t xml:space="preserve">/מקרה , סינון לפי </w:t>
       </w:r>
-      <w:r>
-        <w:t>ClientId / CaseId</w:t>
-      </w:r>
+      <w:proofErr w:type="spellStart"/>
+      <w:r>
+        <w:t>ClientId</w:t>
+      </w:r>
+      <w:proofErr w:type="spellEnd"/>
+      <w:r>
+        <w:t xml:space="preserve"> / </w:t>
+      </w:r>
+      <w:proofErr w:type="spellStart"/>
+      <w:r>
+        <w:t>CaseId</w:t>
+      </w:r>
+      <w:proofErr w:type="spellEnd"/>
     </w:p>
     <w:p>
       <w:pPr>
@@ -4707,7 +4913,15 @@
           <w:b/>
           <w:bCs/>
         </w:rPr>
-        <w:t>Router Agent</w:t>
+        <w:t xml:space="preserve">Router </w:t>
+      </w:r>
+      <w:proofErr w:type="gramStart"/>
+      <w:r>
+        <w:rPr>
+          <w:b/>
+          <w:bCs/>
+        </w:rPr>
+        <w:t>Agent</w:t>
       </w:r>
       <w:r>
         <w:t xml:space="preserve"> </w:t>
@@ -4721,7 +4935,11 @@
         <w:t xml:space="preserve"> </w:t>
       </w:r>
       <w:r>
-        <w:t xml:space="preserve">— </w:t>
+        <w:t>—</w:t>
+      </w:r>
+      <w:proofErr w:type="gramEnd"/>
+      <w:r>
+        <w:t xml:space="preserve"> </w:t>
       </w:r>
       <w:r>
         <w:rPr>
@@ -4771,7 +4989,15 @@
           <w:b/>
           <w:bCs/>
         </w:rPr>
-        <w:t>Summary Agent</w:t>
+        <w:t xml:space="preserve">Summary </w:t>
+      </w:r>
+      <w:proofErr w:type="gramStart"/>
+      <w:r>
+        <w:rPr>
+          <w:b/>
+          <w:bCs/>
+        </w:rPr>
+        <w:t>Agent</w:t>
       </w:r>
       <w:r>
         <w:rPr>
@@ -4784,7 +5010,11 @@
         <w:t xml:space="preserve"> </w:t>
       </w:r>
       <w:r>
-        <w:t xml:space="preserve"> — </w:t>
+        <w:t xml:space="preserve"> —</w:t>
+      </w:r>
+      <w:proofErr w:type="gramEnd"/>
+      <w:r>
+        <w:t xml:space="preserve"> </w:t>
       </w:r>
       <w:r>
         <w:rPr>
@@ -4834,7 +5064,15 @@
           <w:b/>
           <w:bCs/>
         </w:rPr>
-        <w:t>Needle Agent</w:t>
+        <w:t xml:space="preserve">Needle </w:t>
+      </w:r>
+      <w:proofErr w:type="gramStart"/>
+      <w:r>
+        <w:rPr>
+          <w:b/>
+          <w:bCs/>
+        </w:rPr>
+        <w:t>Agent</w:t>
       </w:r>
       <w:r>
         <w:rPr>
@@ -4847,7 +5085,11 @@
         <w:t xml:space="preserve"> </w:t>
       </w:r>
       <w:r>
-        <w:t xml:space="preserve"> — </w:t>
+        <w:t xml:space="preserve"> —</w:t>
+      </w:r>
+      <w:proofErr w:type="gramEnd"/>
+      <w:r>
+        <w:t xml:space="preserve"> </w:t>
       </w:r>
       <w:r>
         <w:rPr>
@@ -4900,7 +5142,15 @@
           <w:b/>
           <w:bCs/>
         </w:rPr>
-        <w:t>Table‑QA Agent</w:t>
+        <w:t xml:space="preserve">Table‑QA </w:t>
+      </w:r>
+      <w:proofErr w:type="gramStart"/>
+      <w:r>
+        <w:rPr>
+          <w:b/>
+          <w:bCs/>
+        </w:rPr>
+        <w:t>Agent</w:t>
       </w:r>
       <w:r>
         <w:rPr>
@@ -4913,7 +5163,11 @@
         <w:t xml:space="preserve"> </w:t>
       </w:r>
       <w:r>
-        <w:t xml:space="preserve"> — </w:t>
+        <w:t xml:space="preserve"> —</w:t>
+      </w:r>
+      <w:proofErr w:type="gramEnd"/>
+      <w:r>
+        <w:t xml:space="preserve"> </w:t>
       </w:r>
       <w:r>
         <w:rPr>
@@ -4972,13 +5226,31 @@
         </w:rPr>
         <w:t>(כולל הפניות ל‑</w:t>
       </w:r>
-      <w:r>
-        <w:rPr>
-          <w:rFonts w:asciiTheme="majorBidi" w:hAnsiTheme="majorBidi" w:cstheme="majorBidi"/>
-          <w:lang w:bidi="he-IL"/>
-        </w:rPr>
-        <w:t>TableId/PageNumber</w:t>
-      </w:r>
+      <w:proofErr w:type="spellStart"/>
+      <w:r>
+        <w:rPr>
+          <w:rFonts w:asciiTheme="majorBidi" w:hAnsiTheme="majorBidi" w:cstheme="majorBidi"/>
+          <w:lang w:bidi="he-IL"/>
+        </w:rPr>
+        <w:t>TableId</w:t>
+      </w:r>
+      <w:proofErr w:type="spellEnd"/>
+      <w:r>
+        <w:rPr>
+          <w:rFonts w:asciiTheme="majorBidi" w:hAnsiTheme="majorBidi" w:cstheme="majorBidi"/>
+          <w:lang w:bidi="he-IL"/>
+        </w:rPr>
+        <w:t>/</w:t>
+      </w:r>
+      <w:proofErr w:type="spellStart"/>
+      <w:r>
+        <w:rPr>
+          <w:rFonts w:asciiTheme="majorBidi" w:hAnsiTheme="majorBidi" w:cstheme="majorBidi"/>
+          <w:lang w:bidi="he-IL"/>
+        </w:rPr>
+        <w:t>PageNumber</w:t>
+      </w:r>
+      <w:proofErr w:type="spellEnd"/>
       <w:r>
         <w:rPr>
           <w:rFonts w:asciiTheme="majorBidi" w:hAnsiTheme="majorBidi" w:cstheme="majorBidi"/>
@@ -5049,6 +5321,7 @@
           <w:lang w:bidi="he-IL"/>
         </w:rPr>
       </w:pPr>
+      <w:proofErr w:type="gramStart"/>
       <w:r>
         <w:rPr>
           <w:rFonts w:ascii="Times New Roman" w:eastAsia="Times New Roman" w:hAnsi="Symbol" w:cs="Times New Roman"/>
@@ -5072,6 +5345,7 @@
         </w:rPr>
         <w:t>src/chunking.py</w:t>
       </w:r>
+      <w:proofErr w:type="gramEnd"/>
       <w:r>
         <w:rPr>
           <w:rFonts w:ascii="Times New Roman" w:eastAsia="Times New Roman" w:hAnsi="Times New Roman" w:cs="Times New Roman"/>
@@ -5118,6 +5392,7 @@
           <w:lang w:bidi="he-IL"/>
         </w:rPr>
       </w:pPr>
+      <w:proofErr w:type="gramStart"/>
       <w:r>
         <w:rPr>
           <w:rFonts w:ascii="Times New Roman" w:eastAsia="Times New Roman" w:hAnsi="Symbol" w:cs="Times New Roman"/>
@@ -5141,6 +5416,7 @@
         </w:rPr>
         <w:t>src/indexing.py</w:t>
       </w:r>
+      <w:proofErr w:type="gramEnd"/>
       <w:r>
         <w:rPr>
           <w:rFonts w:ascii="Times New Roman" w:eastAsia="Times New Roman" w:hAnsi="Times New Roman" w:cs="Times New Roman"/>
@@ -5168,7 +5444,23 @@
           <w:rFonts w:ascii="Times New Roman" w:eastAsia="Times New Roman" w:hAnsi="Times New Roman" w:cs="Times New Roman"/>
           <w:lang w:bidi="he-IL"/>
         </w:rPr>
-        <w:t>TF-IDF(sparce)</w:t>
+        <w:t>TF-IDF(</w:t>
+      </w:r>
+      <w:proofErr w:type="spellStart"/>
+      <w:r>
+        <w:rPr>
+          <w:rFonts w:ascii="Times New Roman" w:eastAsia="Times New Roman" w:hAnsi="Times New Roman" w:cs="Times New Roman"/>
+          <w:lang w:bidi="he-IL"/>
+        </w:rPr>
+        <w:t>sparce</w:t>
+      </w:r>
+      <w:proofErr w:type="spellEnd"/>
+      <w:r>
+        <w:rPr>
+          <w:rFonts w:ascii="Times New Roman" w:eastAsia="Times New Roman" w:hAnsi="Times New Roman" w:cs="Times New Roman"/>
+          <w:lang w:bidi="he-IL"/>
+        </w:rPr>
+        <w:t>)</w:t>
       </w:r>
       <w:r>
         <w:rPr>
@@ -5201,6 +5493,7 @@
           <w:lang w:bidi="he-IL"/>
         </w:rPr>
       </w:pPr>
+      <w:proofErr w:type="gramStart"/>
       <w:r>
         <w:rPr>
           <w:rFonts w:ascii="Times New Roman" w:eastAsia="Times New Roman" w:hAnsi="Symbol" w:cs="Times New Roman"/>
@@ -5224,6 +5517,7 @@
         </w:rPr>
         <w:t>src/retrieval.py</w:t>
       </w:r>
+      <w:proofErr w:type="gramEnd"/>
       <w:r>
         <w:rPr>
           <w:rFonts w:ascii="Times New Roman" w:eastAsia="Times New Roman" w:hAnsi="Times New Roman" w:cs="Times New Roman"/>
@@ -5255,6 +5549,7 @@
           <w:lang w:bidi="he-IL"/>
         </w:rPr>
       </w:pPr>
+      <w:proofErr w:type="gramStart"/>
       <w:r>
         <w:rPr>
           <w:rFonts w:ascii="Times New Roman" w:eastAsia="Times New Roman" w:hAnsi="Symbol" w:cs="Times New Roman"/>
@@ -5269,6 +5564,7 @@
         </w:rPr>
         <w:t xml:space="preserve">  </w:t>
       </w:r>
+      <w:proofErr w:type="spellStart"/>
       <w:r>
         <w:rPr>
           <w:rFonts w:ascii="Courier New" w:eastAsia="Times New Roman" w:hAnsi="Courier New" w:cs="Courier New"/>
@@ -5276,46 +5572,10 @@
           <w:szCs w:val="20"/>
           <w:lang w:bidi="he-IL"/>
         </w:rPr>
-        <w:t>src/agents/</w:t>
-      </w:r>
-      <w:r>
-        <w:rPr>
-          <w:rFonts w:ascii="Times New Roman" w:eastAsia="Times New Roman" w:hAnsi="Times New Roman" w:cs="Times New Roman"/>
-          <w:lang w:bidi="he-IL"/>
-        </w:rPr>
-        <w:t xml:space="preserve"> — Router, Summary, Needle, Table</w:t>
-      </w:r>
-      <w:r>
-        <w:rPr>
-          <w:rFonts w:ascii="Times New Roman" w:eastAsia="Times New Roman" w:hAnsi="Times New Roman" w:cs="Times New Roman"/>
-          <w:lang w:bidi="he-IL"/>
-        </w:rPr>
-        <w:noBreakHyphen/>
-        <w:t>QA.</w:t>
-      </w:r>
-    </w:p>
-    <w:p>
-      <w:pPr>
-        <w:spacing w:after="0"/>
-        <w:rPr>
-          <w:rFonts w:ascii="Times New Roman" w:eastAsia="Times New Roman" w:hAnsi="Times New Roman" w:cs="Times New Roman"/>
-          <w:lang w:bidi="he-IL"/>
-        </w:rPr>
-      </w:pPr>
-      <w:r>
-        <w:rPr>
-          <w:rFonts w:ascii="Times New Roman" w:eastAsia="Times New Roman" w:hAnsi="Symbol" w:cs="Times New Roman"/>
-          <w:lang w:bidi="he-IL"/>
-        </w:rPr>
-        <w:t></w:t>
-      </w:r>
-      <w:r>
-        <w:rPr>
-          <w:rFonts w:ascii="Times New Roman" w:eastAsia="Times New Roman" w:hAnsi="Times New Roman" w:cs="Times New Roman"/>
-          <w:lang w:bidi="he-IL"/>
-        </w:rPr>
-        <w:t xml:space="preserve">  </w:t>
-      </w:r>
+        <w:t>src</w:t>
+      </w:r>
+      <w:proofErr w:type="spellEnd"/>
+      <w:proofErr w:type="gramEnd"/>
       <w:r>
         <w:rPr>
           <w:rFonts w:ascii="Courier New" w:eastAsia="Times New Roman" w:hAnsi="Courier New" w:cs="Courier New"/>
@@ -5323,7 +5583,87 @@
           <w:szCs w:val="20"/>
           <w:lang w:bidi="he-IL"/>
         </w:rPr>
-        <w:t>src/eval/</w:t>
+        <w:t>/agents/</w:t>
+      </w:r>
+      <w:r>
+        <w:rPr>
+          <w:rFonts w:ascii="Times New Roman" w:eastAsia="Times New Roman" w:hAnsi="Times New Roman" w:cs="Times New Roman"/>
+          <w:lang w:bidi="he-IL"/>
+        </w:rPr>
+        <w:t xml:space="preserve"> — Router, Summary, Needle, Table</w:t>
+      </w:r>
+      <w:r>
+        <w:rPr>
+          <w:rFonts w:ascii="Times New Roman" w:eastAsia="Times New Roman" w:hAnsi="Times New Roman" w:cs="Times New Roman"/>
+          <w:lang w:bidi="he-IL"/>
+        </w:rPr>
+        <w:noBreakHyphen/>
+        <w:t>QA.</w:t>
+      </w:r>
+    </w:p>
+    <w:p>
+      <w:pPr>
+        <w:spacing w:after="0"/>
+        <w:rPr>
+          <w:rFonts w:ascii="Times New Roman" w:eastAsia="Times New Roman" w:hAnsi="Times New Roman" w:cs="Times New Roman"/>
+          <w:lang w:bidi="he-IL"/>
+        </w:rPr>
+      </w:pPr>
+      <w:proofErr w:type="gramStart"/>
+      <w:r>
+        <w:rPr>
+          <w:rFonts w:ascii="Times New Roman" w:eastAsia="Times New Roman" w:hAnsi="Symbol" w:cs="Times New Roman"/>
+          <w:lang w:bidi="he-IL"/>
+        </w:rPr>
+        <w:t></w:t>
+      </w:r>
+      <w:r>
+        <w:rPr>
+          <w:rFonts w:ascii="Times New Roman" w:eastAsia="Times New Roman" w:hAnsi="Times New Roman" w:cs="Times New Roman"/>
+          <w:lang w:bidi="he-IL"/>
+        </w:rPr>
+        <w:t xml:space="preserve">  </w:t>
+      </w:r>
+      <w:proofErr w:type="spellStart"/>
+      <w:r>
+        <w:rPr>
+          <w:rFonts w:ascii="Courier New" w:eastAsia="Times New Roman" w:hAnsi="Courier New" w:cs="Courier New"/>
+          <w:sz w:val="20"/>
+          <w:szCs w:val="20"/>
+          <w:lang w:bidi="he-IL"/>
+        </w:rPr>
+        <w:t>src</w:t>
+      </w:r>
+      <w:proofErr w:type="spellEnd"/>
+      <w:proofErr w:type="gramEnd"/>
+      <w:r>
+        <w:rPr>
+          <w:rFonts w:ascii="Courier New" w:eastAsia="Times New Roman" w:hAnsi="Courier New" w:cs="Courier New"/>
+          <w:sz w:val="20"/>
+          <w:szCs w:val="20"/>
+          <w:lang w:bidi="he-IL"/>
+        </w:rPr>
+        <w:t>/</w:t>
+      </w:r>
+      <w:proofErr w:type="spellStart"/>
+      <w:r>
+        <w:rPr>
+          <w:rFonts w:ascii="Courier New" w:eastAsia="Times New Roman" w:hAnsi="Courier New" w:cs="Courier New"/>
+          <w:sz w:val="20"/>
+          <w:szCs w:val="20"/>
+          <w:lang w:bidi="he-IL"/>
+        </w:rPr>
+        <w:t>eval</w:t>
+      </w:r>
+      <w:proofErr w:type="spellEnd"/>
+      <w:r>
+        <w:rPr>
+          <w:rFonts w:ascii="Courier New" w:eastAsia="Times New Roman" w:hAnsi="Courier New" w:cs="Courier New"/>
+          <w:sz w:val="20"/>
+          <w:szCs w:val="20"/>
+          <w:lang w:bidi="he-IL"/>
+        </w:rPr>
+        <w:t>/</w:t>
       </w:r>
       <w:r>
         <w:rPr>
@@ -5659,8 +5999,17 @@
           <w:rStyle w:val="HTML"/>
           <w:rFonts w:eastAsiaTheme="majorEastAsia"/>
         </w:rPr>
-        <w:t>data/evaluation_questions.json</w:t>
-      </w:r>
+        <w:t>data/</w:t>
+      </w:r>
+      <w:proofErr w:type="spellStart"/>
+      <w:r>
+        <w:rPr>
+          <w:rStyle w:val="HTML"/>
+          <w:rFonts w:eastAsiaTheme="majorEastAsia"/>
+        </w:rPr>
+        <w:t>evaluation_questions.json</w:t>
+      </w:r>
+      <w:proofErr w:type="spellEnd"/>
     </w:p>
     <w:p>
       <w:pPr>
@@ -5686,8 +6035,17 @@
           <w:rStyle w:val="HTML"/>
           <w:rFonts w:eastAsiaTheme="majorEastAsia"/>
         </w:rPr>
-        <w:t>data/ground_truth.json</w:t>
-      </w:r>
+        <w:t>data/</w:t>
+      </w:r>
+      <w:proofErr w:type="spellStart"/>
+      <w:r>
+        <w:rPr>
+          <w:rStyle w:val="HTML"/>
+          <w:rFonts w:eastAsiaTheme="majorEastAsia"/>
+        </w:rPr>
+        <w:t>ground_truth.json</w:t>
+      </w:r>
+      <w:proofErr w:type="spellEnd"/>
     </w:p>
     <w:p>
       <w:pPr>
@@ -5729,8 +6087,17 @@
           <w:rStyle w:val="HTML"/>
           <w:rFonts w:eastAsiaTheme="majorEastAsia"/>
         </w:rPr>
-        <w:t>data/ragas_testset.json</w:t>
-      </w:r>
+        <w:t>data/</w:t>
+      </w:r>
+      <w:proofErr w:type="spellStart"/>
+      <w:r>
+        <w:rPr>
+          <w:rStyle w:val="HTML"/>
+          <w:rFonts w:eastAsiaTheme="majorEastAsia"/>
+        </w:rPr>
+        <w:t>ragas_testset.json</w:t>
+      </w:r>
+      <w:proofErr w:type="spellEnd"/>
     </w:p>
     <w:p>
       <w:pPr>
@@ -5981,7 +6348,21 @@
         <w:rPr>
           <w:rStyle w:val="HTML"/>
         </w:rPr>
-        <w:t>data/processed/tables/{file}_{table_id}.md</w:t>
+        <w:t>data/processed/tables/{file}_{</w:t>
+      </w:r>
+      <w:proofErr w:type="spellStart"/>
+      <w:r>
+        <w:rPr>
+          <w:rStyle w:val="HTML"/>
+        </w:rPr>
+        <w:t>table_id</w:t>
+      </w:r>
+      <w:proofErr w:type="spellEnd"/>
+      <w:r>
+        <w:rPr>
+          <w:rStyle w:val="HTML"/>
+        </w:rPr>
+        <w:t>}.md</w:t>
       </w:r>
       <w:r>
         <w:t xml:space="preserve"> (</w:t>
@@ -6032,48 +6413,78 @@
       <w:r>
         <w:t xml:space="preserve">: </w:t>
       </w:r>
+      <w:proofErr w:type="spellStart"/>
       <w:r>
         <w:rPr>
           <w:rStyle w:val="HTML"/>
         </w:rPr>
         <w:t>TableId</w:t>
       </w:r>
+      <w:proofErr w:type="spellEnd"/>
       <w:r>
         <w:t xml:space="preserve">, </w:t>
       </w:r>
+      <w:proofErr w:type="spellStart"/>
       <w:r>
         <w:rPr>
           <w:rStyle w:val="HTML"/>
         </w:rPr>
         <w:t>PageNumber</w:t>
       </w:r>
+      <w:proofErr w:type="spellEnd"/>
       <w:r>
         <w:t xml:space="preserve">, </w:t>
       </w:r>
+      <w:proofErr w:type="spellStart"/>
       <w:r>
         <w:rPr>
           <w:rStyle w:val="HTML"/>
         </w:rPr>
-        <w:t>SectionType="Table"</w:t>
+        <w:t>SectionType</w:t>
+      </w:r>
+      <w:proofErr w:type="spellEnd"/>
+      <w:r>
+        <w:rPr>
+          <w:rStyle w:val="HTML"/>
+        </w:rPr>
+        <w:t>="Table"</w:t>
       </w:r>
       <w:r>
         <w:t xml:space="preserve">, </w:t>
       </w:r>
+      <w:proofErr w:type="spellStart"/>
       <w:r>
         <w:rPr>
           <w:rStyle w:val="HTML"/>
         </w:rPr>
         <w:t>FileName</w:t>
       </w:r>
+      <w:proofErr w:type="spellEnd"/>
       <w:r>
         <w:t xml:space="preserve">, </w:t>
       </w:r>
+      <w:proofErr w:type="spellStart"/>
       <w:r>
         <w:rPr>
           <w:rStyle w:val="HTML"/>
         </w:rPr>
-        <w:t>ClientId/CaseId</w:t>
-      </w:r>
+        <w:t>ClientId</w:t>
+      </w:r>
+      <w:proofErr w:type="spellEnd"/>
+      <w:r>
+        <w:rPr>
+          <w:rStyle w:val="HTML"/>
+        </w:rPr>
+        <w:t>/</w:t>
+      </w:r>
+      <w:proofErr w:type="spellStart"/>
+      <w:r>
+        <w:rPr>
+          <w:rStyle w:val="HTML"/>
+        </w:rPr>
+        <w:t>CaseId</w:t>
+      </w:r>
+      <w:proofErr w:type="spellEnd"/>
       <w:r>
         <w:t>.</w:t>
       </w:r>
@@ -6223,13 +6634,31 @@
         </w:rPr>
         <w:t xml:space="preserve">שמרי </w:t>
       </w:r>
+      <w:proofErr w:type="spellStart"/>
       <w:r>
         <w:rPr>
           <w:rStyle w:val="HTML"/>
           <w:rFonts w:eastAsiaTheme="majorEastAsia"/>
         </w:rPr>
-        <w:t>ClientId/CaseId</w:t>
-      </w:r>
+        <w:t>ClientId</w:t>
+      </w:r>
+      <w:proofErr w:type="spellEnd"/>
+      <w:r>
+        <w:rPr>
+          <w:rStyle w:val="HTML"/>
+          <w:rFonts w:eastAsiaTheme="majorEastAsia"/>
+        </w:rPr>
+        <w:t>/</w:t>
+      </w:r>
+      <w:proofErr w:type="spellStart"/>
+      <w:r>
+        <w:rPr>
+          <w:rStyle w:val="HTML"/>
+          <w:rFonts w:eastAsiaTheme="majorEastAsia"/>
+        </w:rPr>
+        <w:t>CaseId</w:t>
+      </w:r>
+      <w:proofErr w:type="spellEnd"/>
       <w:r>
         <w:t xml:space="preserve"> </w:t>
       </w:r>
@@ -6281,8 +6710,17 @@
           <w:rStyle w:val="HTML"/>
           <w:rFonts w:eastAsiaTheme="majorEastAsia"/>
         </w:rPr>
-        <w:t>data/evaluation_questions.json</w:t>
-      </w:r>
+        <w:t>data/</w:t>
+      </w:r>
+      <w:proofErr w:type="spellStart"/>
+      <w:r>
+        <w:rPr>
+          <w:rStyle w:val="HTML"/>
+          <w:rFonts w:eastAsiaTheme="majorEastAsia"/>
+        </w:rPr>
+        <w:t>evaluation_questions.json</w:t>
+      </w:r>
+      <w:proofErr w:type="spellEnd"/>
       <w:r>
         <w:t xml:space="preserve"> </w:t>
       </w:r>
@@ -6360,6 +6798,7 @@
         </w:rPr>
         <w:t xml:space="preserve">לכל שאלה הגדירי </w:t>
       </w:r>
+      <w:proofErr w:type="spellStart"/>
       <w:r>
         <w:rPr>
           <w:rStyle w:val="HTML"/>
@@ -6367,6 +6806,7 @@
         </w:rPr>
         <w:t>ground_truth</w:t>
       </w:r>
+      <w:proofErr w:type="spellEnd"/>
       <w:r>
         <w:t xml:space="preserve"> </w:t>
       </w:r>
@@ -6376,6 +6816,7 @@
         </w:rPr>
         <w:t>ותיעוד עוגנים</w:t>
       </w:r>
+      <w:proofErr w:type="spellStart"/>
       <w:r>
         <w:rPr>
           <w:rStyle w:val="HTML"/>
@@ -6383,9 +6824,11 @@
         </w:rPr>
         <w:t>PageNumber</w:t>
       </w:r>
+      <w:proofErr w:type="spellEnd"/>
       <w:r>
         <w:t xml:space="preserve">, </w:t>
       </w:r>
+      <w:proofErr w:type="spellStart"/>
       <w:r>
         <w:rPr>
           <w:rStyle w:val="HTML"/>
@@ -6393,16 +6836,35 @@
         </w:rPr>
         <w:t>SectionType</w:t>
       </w:r>
+      <w:proofErr w:type="spellEnd"/>
       <w:r>
         <w:t xml:space="preserve">, </w:t>
       </w:r>
+      <w:proofErr w:type="spellStart"/>
       <w:r>
         <w:rPr>
           <w:rStyle w:val="HTML"/>
           <w:rFonts w:eastAsiaTheme="majorEastAsia"/>
         </w:rPr>
-        <w:t>TableId/FigureId</w:t>
-      </w:r>
+        <w:t>TableId</w:t>
+      </w:r>
+      <w:proofErr w:type="spellEnd"/>
+      <w:r>
+        <w:rPr>
+          <w:rStyle w:val="HTML"/>
+          <w:rFonts w:eastAsiaTheme="majorEastAsia"/>
+        </w:rPr>
+        <w:t>/</w:t>
+      </w:r>
+      <w:proofErr w:type="spellStart"/>
+      <w:r>
+        <w:rPr>
+          <w:rStyle w:val="HTML"/>
+          <w:rFonts w:eastAsiaTheme="majorEastAsia"/>
+        </w:rPr>
+        <w:t>FigureId</w:t>
+      </w:r>
+      <w:proofErr w:type="spellEnd"/>
       <w:r>
         <w:t>.</w:t>
       </w:r>
@@ -6476,33 +6938,32 @@
           <w:rStyle w:val="HTML"/>
           <w:rFonts w:eastAsiaTheme="majorEastAsia"/>
         </w:rPr>
-        <w:t>data/ragas_testset.json</w:t>
-      </w:r>
-      <w:r>
-        <w:t xml:space="preserve"> </w:t>
-      </w:r>
-      <w:r>
-        <w:rPr>
-          <w:rtl/>
-        </w:rPr>
-        <w:t>במבנה</w:t>
-      </w:r>
+        <w:t>data/</w:t>
+      </w:r>
+      <w:proofErr w:type="spellStart"/>
       <w:r>
         <w:rPr>
           <w:rStyle w:val="HTML"/>
           <w:rFonts w:eastAsiaTheme="majorEastAsia"/>
         </w:rPr>
-        <w:t>question</w:t>
-      </w:r>
-      <w:r>
-        <w:t xml:space="preserve">, </w:t>
+        <w:t>ragas_testset.json</w:t>
+      </w:r>
+      <w:proofErr w:type="spellEnd"/>
+      <w:r>
+        <w:t xml:space="preserve"> </w:t>
+      </w:r>
+      <w:r>
+        <w:rPr>
+          <w:rtl/>
+        </w:rPr>
+        <w:t>במבנה</w:t>
       </w:r>
       <w:r>
         <w:rPr>
           <w:rStyle w:val="HTML"/>
           <w:rFonts w:eastAsiaTheme="majorEastAsia"/>
         </w:rPr>
-        <w:t>contexts</w:t>
+        <w:t>question</w:t>
       </w:r>
       <w:r>
         <w:t xml:space="preserve">, </w:t>
@@ -6512,7 +6973,7 @@
           <w:rStyle w:val="HTML"/>
           <w:rFonts w:eastAsiaTheme="majorEastAsia"/>
         </w:rPr>
-        <w:t>answer</w:t>
+        <w:t>contexts</w:t>
       </w:r>
       <w:r>
         <w:t xml:space="preserve">, </w:t>
@@ -6522,8 +6983,20 @@
           <w:rStyle w:val="HTML"/>
           <w:rFonts w:eastAsiaTheme="majorEastAsia"/>
         </w:rPr>
+        <w:t>answer</w:t>
+      </w:r>
+      <w:r>
+        <w:t xml:space="preserve">, </w:t>
+      </w:r>
+      <w:proofErr w:type="spellStart"/>
+      <w:r>
+        <w:rPr>
+          <w:rStyle w:val="HTML"/>
+          <w:rFonts w:eastAsiaTheme="majorEastAsia"/>
+        </w:rPr>
         <w:t>ground_truth</w:t>
       </w:r>
+      <w:proofErr w:type="spellEnd"/>
       <w:r>
         <w:t>.</w:t>
       </w:r>
@@ -6851,7 +7324,39 @@
         <w:t>כולל מטא־דאטה לסינון</w:t>
       </w:r>
       <w:r>
-        <w:t xml:space="preserve"> ClientId/CaseId/PageNumber/SectionType...</w:t>
+        <w:t xml:space="preserve"> </w:t>
+      </w:r>
+      <w:proofErr w:type="spellStart"/>
+      <w:r>
+        <w:t>ClientId</w:t>
+      </w:r>
+      <w:proofErr w:type="spellEnd"/>
+      <w:r>
+        <w:t>/</w:t>
+      </w:r>
+      <w:proofErr w:type="spellStart"/>
+      <w:r>
+        <w:t>CaseId</w:t>
+      </w:r>
+      <w:proofErr w:type="spellEnd"/>
+      <w:r>
+        <w:t>/</w:t>
+      </w:r>
+      <w:proofErr w:type="spellStart"/>
+      <w:r>
+        <w:t>PageNumber</w:t>
+      </w:r>
+      <w:proofErr w:type="spellEnd"/>
+      <w:r>
+        <w:t>/</w:t>
+      </w:r>
+      <w:proofErr w:type="spellStart"/>
+      <w:r>
+        <w:t>SectionType</w:t>
+      </w:r>
+      <w:proofErr w:type="spellEnd"/>
+      <w:r>
+        <w:t>...</w:t>
       </w:r>
     </w:p>
     <w:p>
@@ -7002,8 +7507,16 @@
         <w:rPr>
           <w:rStyle w:val="HTML"/>
         </w:rPr>
-        <w:t>data/processed/ayalon_qN_2024/chunks.jsonl</w:t>
-      </w:r>
+        <w:t>data/processed/ayalon_qN_2024/</w:t>
+      </w:r>
+      <w:proofErr w:type="spellStart"/>
+      <w:r>
+        <w:rPr>
+          <w:rStyle w:val="HTML"/>
+        </w:rPr>
+        <w:t>chunks.jsonl</w:t>
+      </w:r>
+      <w:proofErr w:type="spellEnd"/>
       <w:r>
         <w:t xml:space="preserve"> — </w:t>
       </w:r>
@@ -7504,12 +8017,457 @@
         <w:pStyle w:val="4"/>
         <w:spacing w:before="240" w:after="120" w:line="240" w:lineRule="atLeast"/>
         <w:rPr>
+          <w:rFonts w:asciiTheme="minorBidi" w:hAnsiTheme="minorBidi" w:cstheme="minorBidi"/>
+          <w:b/>
+          <w:bCs/>
+          <w:color w:val="000000"/>
+        </w:rPr>
+      </w:pPr>
+      <w:r>
+        <w:rPr>
+          <w:rStyle w:val="mtk10"/>
+          <w:rFonts w:asciiTheme="minorBidi" w:hAnsiTheme="minorBidi" w:cstheme="minorBidi"/>
+          <w:b/>
+          <w:bCs/>
+          <w:color w:val="000000"/>
+        </w:rPr>
+        <w:t>python</w:t>
+      </w:r>
+      <w:r>
+        <w:rPr>
+          <w:rStyle w:val="mtk1"/>
+          <w:rFonts w:asciiTheme="minorBidi" w:hAnsiTheme="minorBidi" w:cstheme="minorBidi"/>
+          <w:b/>
+          <w:bCs/>
+          <w:color w:val="000000"/>
+        </w:rPr>
+        <w:t> </w:t>
+      </w:r>
+      <w:r>
+        <w:rPr>
           <w:rStyle w:val="mtk13"/>
           <w:rFonts w:asciiTheme="minorBidi" w:hAnsiTheme="minorBidi" w:cstheme="minorBidi"/>
           <w:b/>
           <w:bCs/>
           <w:color w:val="000000"/>
         </w:rPr>
+        <w:t>src/main.py</w:t>
+      </w:r>
+      <w:r>
+        <w:rPr>
+          <w:rStyle w:val="mtk1"/>
+          <w:rFonts w:asciiTheme="minorBidi" w:hAnsiTheme="minorBidi" w:cstheme="minorBidi"/>
+          <w:b/>
+          <w:bCs/>
+          <w:color w:val="000000"/>
+        </w:rPr>
+        <w:t> </w:t>
+      </w:r>
+      <w:r>
+        <w:rPr>
+          <w:rStyle w:val="mtk13"/>
+          <w:rFonts w:asciiTheme="minorBidi" w:hAnsiTheme="minorBidi" w:cstheme="minorBidi"/>
+          <w:b/>
+          <w:bCs/>
+          <w:color w:val="000000"/>
+        </w:rPr>
+        <w:t>--query</w:t>
+      </w:r>
+      <w:r>
+        <w:rPr>
+          <w:rStyle w:val="mtk1"/>
+          <w:rFonts w:asciiTheme="minorBidi" w:hAnsiTheme="minorBidi" w:cstheme="minorBidi"/>
+          <w:b/>
+          <w:bCs/>
+          <w:color w:val="000000"/>
+        </w:rPr>
+        <w:t> </w:t>
+      </w:r>
+      <w:r>
+        <w:rPr>
+          <w:rStyle w:val="mtk13"/>
+          <w:rFonts w:asciiTheme="minorBidi" w:hAnsiTheme="minorBidi" w:cstheme="minorBidi"/>
+          <w:b/>
+          <w:bCs/>
+          <w:color w:val="000000"/>
+        </w:rPr>
+        <w:t>"</w:t>
+      </w:r>
+      <w:r>
+        <w:rPr>
+          <w:rStyle w:val="mtk13"/>
+          <w:rFonts w:asciiTheme="minorBidi" w:hAnsiTheme="minorBidi" w:cstheme="minorBidi"/>
+          <w:b/>
+          <w:bCs/>
+          <w:color w:val="000000"/>
+          <w:rtl/>
+        </w:rPr>
+        <w:t>מה הם הנקודות העיקריות בדוח</w:t>
+      </w:r>
+      <w:r>
+        <w:rPr>
+          <w:rStyle w:val="mtk13"/>
+          <w:rFonts w:asciiTheme="minorBidi" w:hAnsiTheme="minorBidi" w:cstheme="minorBidi"/>
+          <w:b/>
+          <w:bCs/>
+          <w:color w:val="000000"/>
+        </w:rPr>
+        <w:t>?"</w:t>
+      </w:r>
+    </w:p>
+    <w:p>
+      <w:pPr>
+        <w:pStyle w:val="4"/>
+        <w:spacing w:before="240" w:after="120"/>
+        <w:rPr>
+          <w:rStyle w:val="composer-code-block-filename"/>
+          <w:sz w:val="18"/>
+          <w:szCs w:val="18"/>
+        </w:rPr>
+      </w:pPr>
+      <w:r>
+        <w:rPr>
+          <w:rStyle w:val="markdown-bold-text"/>
+          <w:sz w:val="25"/>
+          <w:szCs w:val="25"/>
+        </w:rPr>
+        <w:t>2. Needle Agent (</w:t>
+      </w:r>
+      <w:r>
+        <w:rPr>
+          <w:rStyle w:val="markdown-bold-text"/>
+          <w:sz w:val="25"/>
+          <w:szCs w:val="25"/>
+          <w:rtl/>
+        </w:rPr>
+        <w:t>חיפוש ממוקד</w:t>
+      </w:r>
+      <w:r>
+        <w:rPr>
+          <w:rStyle w:val="markdown-bold-text"/>
+          <w:sz w:val="25"/>
+          <w:szCs w:val="25"/>
+        </w:rPr>
+        <w:t>)</w:t>
+      </w:r>
+    </w:p>
+    <w:p>
+      <w:pPr>
+        <w:pStyle w:val="4"/>
+        <w:spacing w:before="240" w:after="120" w:line="240" w:lineRule="atLeast"/>
+        <w:rPr>
+          <w:rFonts w:asciiTheme="minorBidi" w:hAnsiTheme="minorBidi" w:cstheme="minorBidi"/>
+          <w:color w:val="auto"/>
+        </w:rPr>
+      </w:pPr>
+      <w:r>
+        <w:rPr>
+          <w:rStyle w:val="mtk10"/>
+          <w:rFonts w:asciiTheme="minorBidi" w:hAnsiTheme="minorBidi" w:cstheme="minorBidi"/>
+          <w:b/>
+          <w:bCs/>
+          <w:color w:val="auto"/>
+        </w:rPr>
+        <w:t>python</w:t>
+      </w:r>
+      <w:r>
+        <w:rPr>
+          <w:rStyle w:val="mtk1"/>
+          <w:rFonts w:asciiTheme="minorBidi" w:hAnsiTheme="minorBidi" w:cstheme="minorBidi"/>
+          <w:b/>
+          <w:bCs/>
+          <w:color w:val="auto"/>
+        </w:rPr>
+        <w:t> </w:t>
+      </w:r>
+      <w:r>
+        <w:rPr>
+          <w:rStyle w:val="mtk13"/>
+          <w:rFonts w:asciiTheme="minorBidi" w:hAnsiTheme="minorBidi" w:cstheme="minorBidi"/>
+          <w:b/>
+          <w:bCs/>
+          <w:color w:val="auto"/>
+        </w:rPr>
+        <w:t>src/main.py</w:t>
+      </w:r>
+      <w:r>
+        <w:rPr>
+          <w:rStyle w:val="mtk1"/>
+          <w:rFonts w:asciiTheme="minorBidi" w:hAnsiTheme="minorBidi" w:cstheme="minorBidi"/>
+          <w:b/>
+          <w:bCs/>
+          <w:color w:val="auto"/>
+        </w:rPr>
+        <w:t> </w:t>
+      </w:r>
+      <w:r>
+        <w:rPr>
+          <w:rStyle w:val="mtk13"/>
+          <w:rFonts w:asciiTheme="minorBidi" w:hAnsiTheme="minorBidi" w:cstheme="minorBidi"/>
+          <w:b/>
+          <w:bCs/>
+          <w:color w:val="auto"/>
+        </w:rPr>
+        <w:t>--query</w:t>
+      </w:r>
+      <w:r>
+        <w:rPr>
+          <w:rStyle w:val="mtk1"/>
+          <w:rFonts w:asciiTheme="minorBidi" w:hAnsiTheme="minorBidi" w:cstheme="minorBidi"/>
+          <w:b/>
+          <w:bCs/>
+          <w:color w:val="auto"/>
+        </w:rPr>
+        <w:t> </w:t>
+      </w:r>
+      <w:r>
+        <w:rPr>
+          <w:rStyle w:val="mtk13"/>
+          <w:rFonts w:asciiTheme="minorBidi" w:hAnsiTheme="minorBidi" w:cstheme="minorBidi"/>
+          <w:b/>
+          <w:bCs/>
+          <w:color w:val="auto"/>
+        </w:rPr>
+        <w:t>"</w:t>
+      </w:r>
+      <w:r>
+        <w:rPr>
+          <w:rStyle w:val="mtk13"/>
+          <w:rFonts w:asciiTheme="minorBidi" w:hAnsiTheme="minorBidi" w:cstheme="minorBidi"/>
+          <w:b/>
+          <w:bCs/>
+          <w:color w:val="auto"/>
+          <w:rtl/>
+        </w:rPr>
+        <w:t>מה הייתה ההכנסה ברבעון הראשון של 2025</w:t>
+      </w:r>
+      <w:r>
+        <w:rPr>
+          <w:rStyle w:val="mtk13"/>
+          <w:rFonts w:asciiTheme="minorBidi" w:hAnsiTheme="minorBidi" w:cstheme="minorBidi"/>
+          <w:b/>
+          <w:bCs/>
+          <w:color w:val="auto"/>
+        </w:rPr>
+        <w:t>?"</w:t>
+      </w:r>
+    </w:p>
+    <w:p>
+      <w:pPr>
+        <w:pStyle w:val="4"/>
+        <w:spacing w:before="240" w:after="120" w:line="240" w:lineRule="atLeast"/>
+        <w:rPr>
+          <w:rFonts w:asciiTheme="minorBidi" w:hAnsiTheme="minorBidi" w:cstheme="minorBidi"/>
+          <w:b/>
+          <w:bCs/>
+          <w:color w:val="auto"/>
+        </w:rPr>
+      </w:pPr>
+      <w:r>
+        <w:rPr>
+          <w:rStyle w:val="mtk10"/>
+          <w:rFonts w:asciiTheme="minorBidi" w:hAnsiTheme="minorBidi" w:cstheme="minorBidi"/>
+          <w:b/>
+          <w:bCs/>
+          <w:color w:val="auto"/>
+        </w:rPr>
+        <w:t>python</w:t>
+      </w:r>
+      <w:r>
+        <w:rPr>
+          <w:rStyle w:val="mtk1"/>
+          <w:rFonts w:asciiTheme="minorBidi" w:hAnsiTheme="minorBidi" w:cstheme="minorBidi"/>
+          <w:b/>
+          <w:bCs/>
+          <w:color w:val="auto"/>
+        </w:rPr>
+        <w:t> </w:t>
+      </w:r>
+      <w:r>
+        <w:rPr>
+          <w:rStyle w:val="mtk13"/>
+          <w:rFonts w:asciiTheme="minorBidi" w:hAnsiTheme="minorBidi" w:cstheme="minorBidi"/>
+          <w:b/>
+          <w:bCs/>
+          <w:color w:val="auto"/>
+        </w:rPr>
+        <w:t>src/main.py</w:t>
+      </w:r>
+      <w:r>
+        <w:rPr>
+          <w:rStyle w:val="mtk1"/>
+          <w:rFonts w:asciiTheme="minorBidi" w:hAnsiTheme="minorBidi" w:cstheme="minorBidi"/>
+          <w:b/>
+          <w:bCs/>
+          <w:color w:val="auto"/>
+        </w:rPr>
+        <w:t> </w:t>
+      </w:r>
+      <w:r>
+        <w:rPr>
+          <w:rStyle w:val="mtk13"/>
+          <w:rFonts w:asciiTheme="minorBidi" w:hAnsiTheme="minorBidi" w:cstheme="minorBidi"/>
+          <w:b/>
+          <w:bCs/>
+          <w:color w:val="auto"/>
+        </w:rPr>
+        <w:t>--query</w:t>
+      </w:r>
+      <w:r>
+        <w:rPr>
+          <w:rStyle w:val="mtk1"/>
+          <w:rFonts w:asciiTheme="minorBidi" w:hAnsiTheme="minorBidi" w:cstheme="minorBidi"/>
+          <w:b/>
+          <w:bCs/>
+          <w:color w:val="auto"/>
+        </w:rPr>
+        <w:t> </w:t>
+      </w:r>
+      <w:r>
+        <w:rPr>
+          <w:rStyle w:val="mtk13"/>
+          <w:rFonts w:asciiTheme="minorBidi" w:hAnsiTheme="minorBidi" w:cstheme="minorBidi"/>
+          <w:b/>
+          <w:bCs/>
+          <w:color w:val="auto"/>
+        </w:rPr>
+        <w:t>"</w:t>
+      </w:r>
+      <w:r>
+        <w:rPr>
+          <w:rStyle w:val="mtk13"/>
+          <w:rFonts w:asciiTheme="minorBidi" w:hAnsiTheme="minorBidi" w:cstheme="minorBidi"/>
+          <w:b/>
+          <w:bCs/>
+          <w:color w:val="auto"/>
+          <w:rtl/>
+        </w:rPr>
+        <w:t>איפה נמצא הסיכום המנהלי</w:t>
+      </w:r>
+      <w:r>
+        <w:rPr>
+          <w:rStyle w:val="mtk13"/>
+          <w:rFonts w:asciiTheme="minorBidi" w:hAnsiTheme="minorBidi" w:cstheme="minorBidi"/>
+          <w:b/>
+          <w:bCs/>
+          <w:color w:val="auto"/>
+        </w:rPr>
+        <w:t>?"</w:t>
+      </w:r>
+    </w:p>
+    <w:p>
+      <w:pPr>
+        <w:pStyle w:val="4"/>
+        <w:spacing w:before="240" w:after="120" w:line="240" w:lineRule="atLeast"/>
+        <w:rPr>
+          <w:rStyle w:val="mtk13"/>
+          <w:rFonts w:asciiTheme="minorBidi" w:hAnsiTheme="minorBidi" w:cstheme="minorBidi"/>
+          <w:b/>
+          <w:bCs/>
+          <w:color w:val="auto"/>
+        </w:rPr>
+      </w:pPr>
+      <w:r>
+        <w:rPr>
+          <w:rStyle w:val="mtk10"/>
+          <w:rFonts w:asciiTheme="minorBidi" w:hAnsiTheme="minorBidi" w:cstheme="minorBidi"/>
+          <w:b/>
+          <w:bCs/>
+          <w:color w:val="auto"/>
+        </w:rPr>
+        <w:t>python</w:t>
+      </w:r>
+      <w:r>
+        <w:rPr>
+          <w:rStyle w:val="mtk1"/>
+          <w:rFonts w:asciiTheme="minorBidi" w:hAnsiTheme="minorBidi" w:cstheme="minorBidi"/>
+          <w:b/>
+          <w:bCs/>
+          <w:color w:val="auto"/>
+        </w:rPr>
+        <w:t> </w:t>
+      </w:r>
+      <w:r>
+        <w:rPr>
+          <w:rStyle w:val="mtk13"/>
+          <w:rFonts w:asciiTheme="minorBidi" w:hAnsiTheme="minorBidi" w:cstheme="minorBidi"/>
+          <w:b/>
+          <w:bCs/>
+          <w:color w:val="auto"/>
+        </w:rPr>
+        <w:t>src/main.py</w:t>
+      </w:r>
+      <w:r>
+        <w:rPr>
+          <w:rStyle w:val="mtk1"/>
+          <w:rFonts w:asciiTheme="minorBidi" w:hAnsiTheme="minorBidi" w:cstheme="minorBidi"/>
+          <w:b/>
+          <w:bCs/>
+          <w:color w:val="auto"/>
+        </w:rPr>
+        <w:t> </w:t>
+      </w:r>
+      <w:r>
+        <w:rPr>
+          <w:rStyle w:val="mtk13"/>
+          <w:rFonts w:asciiTheme="minorBidi" w:hAnsiTheme="minorBidi" w:cstheme="minorBidi"/>
+          <w:b/>
+          <w:bCs/>
+          <w:color w:val="auto"/>
+        </w:rPr>
+        <w:t>--query</w:t>
+      </w:r>
+      <w:r>
+        <w:rPr>
+          <w:rStyle w:val="mtk1"/>
+          <w:rFonts w:asciiTheme="minorBidi" w:hAnsiTheme="minorBidi" w:cstheme="minorBidi"/>
+          <w:b/>
+          <w:bCs/>
+          <w:color w:val="auto"/>
+        </w:rPr>
+        <w:t> </w:t>
+      </w:r>
+      <w:r>
+        <w:rPr>
+          <w:rStyle w:val="mtk13"/>
+          <w:rFonts w:asciiTheme="minorBidi" w:hAnsiTheme="minorBidi" w:cstheme="minorBidi"/>
+          <w:b/>
+          <w:bCs/>
+          <w:color w:val="auto"/>
+        </w:rPr>
+        <w:t>"</w:t>
+      </w:r>
+      <w:r>
+        <w:rPr>
+          <w:rStyle w:val="mtk13"/>
+          <w:rFonts w:asciiTheme="minorBidi" w:hAnsiTheme="minorBidi" w:cstheme="minorBidi"/>
+          <w:b/>
+          <w:bCs/>
+          <w:color w:val="auto"/>
+          <w:rtl/>
+        </w:rPr>
+        <w:t>מה הרווח הנקי ב-2025</w:t>
+      </w:r>
+      <w:r>
+        <w:rPr>
+          <w:rStyle w:val="mtk13"/>
+          <w:rFonts w:asciiTheme="minorBidi" w:hAnsiTheme="minorBidi" w:cstheme="minorBidi"/>
+          <w:b/>
+          <w:bCs/>
+          <w:color w:val="auto"/>
+        </w:rPr>
+        <w:t>?"</w:t>
+      </w:r>
+    </w:p>
+    <w:p>
+      <w:pPr>
+        <w:pStyle w:val="4"/>
+        <w:spacing w:before="240" w:after="120" w:line="240" w:lineRule="atLeast"/>
+        <w:rPr>
+          <w:rFonts w:asciiTheme="minorBidi" w:hAnsiTheme="minorBidi" w:cstheme="minorBidi"/>
+          <w:b/>
+          <w:bCs/>
+        </w:rPr>
       </w:pPr>
       <w:r>
         <w:rPr>
@@ -7584,13 +8542,14 @@
       <w:r>
         <w:rPr>
           <w:rStyle w:val="mtk13"/>
-          <w:rFonts w:asciiTheme="minorBidi" w:hAnsiTheme="minorBidi" w:cstheme="minorBidi"/>
+          <w:rFonts w:asciiTheme="minorBidi" w:hAnsiTheme="minorBidi" w:cstheme="minorBidi" w:hint="cs"/>
           <w:b/>
           <w:bCs/>
           <w:color w:val="000000"/>
           <w:rtl/>
-        </w:rPr>
-        <w:t>מה הם הנקודות העיקריות בדוח</w:t>
+          <w:lang w:val="ru-RU" w:bidi="he-IL"/>
+        </w:rPr>
+        <w:t>מה ההכנסות של החברה</w:t>
       </w:r>
       <w:r>
         <w:rPr>
@@ -7605,157 +8564,39 @@
     </w:p>
     <w:p>
       <w:pPr>
+        <w:pStyle w:val="a0"/>
+      </w:pPr>
+      <w:bookmarkStart w:id="11" w:name="_GoBack"/>
+      <w:bookmarkEnd w:id="11"/>
+    </w:p>
+    <w:p>
+      <w:pPr>
+        <w:pStyle w:val="a0"/>
+        <w:bidi/>
+        <w:rPr>
+          <w:lang w:bidi="he-IL"/>
+        </w:rPr>
+      </w:pPr>
+      <w:r>
+        <w:rPr>
+          <w:rFonts w:hint="cs"/>
+          <w:rtl/>
+          <w:lang w:val="ru-RU" w:bidi="he-IL"/>
+        </w:rPr>
+        <w:t>הרחבה שלי:</w:t>
+      </w:r>
+    </w:p>
+    <w:p>
+      <w:pPr>
         <w:pStyle w:val="4"/>
         <w:spacing w:before="240" w:after="120" w:line="240" w:lineRule="atLeast"/>
-        <w:rPr>
-          <w:rFonts w:asciiTheme="minorBidi" w:hAnsiTheme="minorBidi" w:cstheme="minorBidi"/>
-          <w:b/>
-          <w:bCs/>
-        </w:rPr>
-      </w:pPr>
-      <w:r>
-        <w:rPr>
-          <w:rStyle w:val="mtk10"/>
-          <w:rFonts w:asciiTheme="minorBidi" w:hAnsiTheme="minorBidi" w:cstheme="minorBidi"/>
-          <w:b/>
-          <w:bCs/>
-          <w:color w:val="000000"/>
-        </w:rPr>
-        <w:t>python</w:t>
-      </w:r>
-      <w:r>
-        <w:rPr>
-          <w:rStyle w:val="mtk1"/>
-          <w:rFonts w:asciiTheme="minorBidi" w:hAnsiTheme="minorBidi" w:cstheme="minorBidi"/>
-          <w:b/>
-          <w:bCs/>
-          <w:color w:val="000000"/>
-        </w:rPr>
-        <w:t> </w:t>
-      </w:r>
-      <w:r>
         <w:rPr>
           <w:rStyle w:val="mtk13"/>
           <w:rFonts w:asciiTheme="minorBidi" w:hAnsiTheme="minorBidi" w:cstheme="minorBidi"/>
           <w:b/>
           <w:bCs/>
-          <w:color w:val="000000"/>
-        </w:rPr>
-        <w:t>src/main.py</w:t>
-      </w:r>
-      <w:r>
-        <w:rPr>
-          <w:rStyle w:val="mtk1"/>
-          <w:rFonts w:asciiTheme="minorBidi" w:hAnsiTheme="minorBidi" w:cstheme="minorBidi"/>
-          <w:b/>
-          <w:bCs/>
-          <w:color w:val="000000"/>
-        </w:rPr>
-        <w:t> </w:t>
-      </w:r>
-      <w:r>
-        <w:rPr>
-          <w:rStyle w:val="mtk13"/>
-          <w:rFonts w:asciiTheme="minorBidi" w:hAnsiTheme="minorBidi" w:cstheme="minorBidi"/>
-          <w:b/>
-          <w:bCs/>
-          <w:color w:val="000000"/>
-        </w:rPr>
-        <w:t>--query</w:t>
-      </w:r>
-      <w:r>
-        <w:rPr>
-          <w:rStyle w:val="mtk1"/>
-          <w:rFonts w:asciiTheme="minorBidi" w:hAnsiTheme="minorBidi" w:cstheme="minorBidi"/>
-          <w:b/>
-          <w:bCs/>
-          <w:color w:val="000000"/>
-        </w:rPr>
-        <w:t> </w:t>
-      </w:r>
-      <w:r>
-        <w:rPr>
-          <w:rStyle w:val="mtk13"/>
-          <w:rFonts w:asciiTheme="minorBidi" w:hAnsiTheme="minorBidi" w:cstheme="minorBidi"/>
-          <w:b/>
-          <w:bCs/>
-          <w:color w:val="000000"/>
-        </w:rPr>
-        <w:t>"</w:t>
-      </w:r>
-      <w:r>
-        <w:rPr>
-          <w:rStyle w:val="mtk13"/>
-          <w:rFonts w:asciiTheme="minorBidi" w:hAnsiTheme="minorBidi" w:cstheme="minorBidi" w:hint="cs"/>
-          <w:b/>
-          <w:bCs/>
-          <w:color w:val="000000"/>
-          <w:rtl/>
-          <w:lang w:val="ru-RU" w:bidi="he-IL"/>
-        </w:rPr>
-        <w:t>מה ההכנסות של החברה</w:t>
-      </w:r>
-      <w:bookmarkStart w:id="11" w:name="_GoBack"/>
-      <w:bookmarkEnd w:id="11"/>
-      <w:r>
-        <w:rPr>
-          <w:rStyle w:val="mtk13"/>
-          <w:rFonts w:asciiTheme="minorBidi" w:hAnsiTheme="minorBidi" w:cstheme="minorBidi"/>
-          <w:b/>
-          <w:bCs/>
-          <w:color w:val="000000"/>
-        </w:rPr>
-        <w:t>?"</w:t>
-      </w:r>
-    </w:p>
-    <w:p>
-      <w:pPr>
-        <w:pStyle w:val="a0"/>
-      </w:pPr>
-    </w:p>
-    <w:p>
-      <w:pPr>
-        <w:pStyle w:val="4"/>
-        <w:spacing w:before="240" w:after="120"/>
-        <w:rPr>
-          <w:rStyle w:val="composer-code-block-filename"/>
-          <w:sz w:val="18"/>
-          <w:szCs w:val="18"/>
-        </w:rPr>
-      </w:pPr>
-      <w:r>
-        <w:rPr>
-          <w:rStyle w:val="markdown-bold-text"/>
-          <w:sz w:val="25"/>
-          <w:szCs w:val="25"/>
-        </w:rPr>
-        <w:t>2. Needle Agent (</w:t>
-      </w:r>
-      <w:r>
-        <w:rPr>
-          <w:rStyle w:val="markdown-bold-text"/>
-          <w:sz w:val="25"/>
-          <w:szCs w:val="25"/>
-          <w:rtl/>
-        </w:rPr>
-        <w:t>חיפוש ממוקד</w:t>
-      </w:r>
-      <w:r>
-        <w:rPr>
-          <w:rStyle w:val="markdown-bold-text"/>
-          <w:sz w:val="25"/>
-          <w:szCs w:val="25"/>
-        </w:rPr>
-        <w:t>)</w:t>
-      </w:r>
-    </w:p>
-    <w:p>
-      <w:pPr>
-        <w:pStyle w:val="4"/>
-        <w:spacing w:before="240" w:after="120" w:line="240" w:lineRule="atLeast"/>
-        <w:rPr>
-          <w:rFonts w:asciiTheme="minorBidi" w:hAnsiTheme="minorBidi" w:cstheme="minorBidi"/>
           <w:color w:val="auto"/>
+          <w:rtl/>
         </w:rPr>
       </w:pPr>
       <w:r>
@@ -7766,6 +8607,7 @@
           <w:bCs/>
           <w:color w:val="auto"/>
         </w:rPr>
+        <w:lastRenderedPageBreak/>
         <w:t>python</w:t>
       </w:r>
       <w:r>
@@ -7831,13 +8673,86 @@
       <w:r>
         <w:rPr>
           <w:rStyle w:val="mtk13"/>
-          <w:rFonts w:asciiTheme="minorBidi" w:hAnsiTheme="minorBidi" w:cstheme="minorBidi"/>
+          <w:rFonts w:asciiTheme="minorBidi" w:hAnsiTheme="minorBidi" w:cstheme="minorBidi" w:hint="cs"/>
           <w:b/>
           <w:bCs/>
           <w:color w:val="auto"/>
           <w:rtl/>
-        </w:rPr>
-        <w:t>מה הייתה ההכנסה ברבעון הראשון של 2025</w:t>
+          <w:lang w:val="ru-RU" w:bidi="he-IL"/>
+        </w:rPr>
+        <w:t xml:space="preserve">מי הם בעלי המניות של חברת </w:t>
+      </w:r>
+      <w:r>
+        <w:rPr>
+          <w:rStyle w:val="mtk13"/>
+          <w:rFonts w:asciiTheme="minorBidi" w:hAnsiTheme="minorBidi" w:cs="Arial" w:hint="cs"/>
+          <w:b/>
+          <w:bCs/>
+          <w:color w:val="auto"/>
+          <w:rtl/>
+          <w:lang w:val="ru-RU" w:bidi="he-IL"/>
+        </w:rPr>
+        <w:t>איילון</w:t>
+      </w:r>
+      <w:r>
+        <w:rPr>
+          <w:rStyle w:val="mtk13"/>
+          <w:rFonts w:asciiTheme="minorBidi" w:hAnsiTheme="minorBidi" w:cs="Arial"/>
+          <w:b/>
+          <w:bCs/>
+          <w:color w:val="auto"/>
+          <w:rtl/>
+          <w:lang w:val="ru-RU" w:bidi="he-IL"/>
+        </w:rPr>
+        <w:t xml:space="preserve"> </w:t>
+      </w:r>
+      <w:r>
+        <w:rPr>
+          <w:rStyle w:val="mtk13"/>
+          <w:rFonts w:asciiTheme="minorBidi" w:hAnsiTheme="minorBidi" w:cs="Arial" w:hint="cs"/>
+          <w:b/>
+          <w:bCs/>
+          <w:color w:val="auto"/>
+          <w:rtl/>
+          <w:lang w:val="ru-RU" w:bidi="he-IL"/>
+        </w:rPr>
+        <w:t>חברה</w:t>
+      </w:r>
+      <w:r>
+        <w:rPr>
+          <w:rStyle w:val="mtk13"/>
+          <w:rFonts w:asciiTheme="minorBidi" w:hAnsiTheme="minorBidi" w:cs="Arial"/>
+          <w:b/>
+          <w:bCs/>
+          <w:color w:val="auto"/>
+          <w:rtl/>
+          <w:lang w:val="ru-RU" w:bidi="he-IL"/>
+        </w:rPr>
+        <w:t xml:space="preserve"> </w:t>
+      </w:r>
+      <w:r>
+        <w:rPr>
+          <w:rStyle w:val="mtk13"/>
+          <w:rFonts w:asciiTheme="minorBidi" w:hAnsiTheme="minorBidi" w:cs="Arial" w:hint="cs"/>
+          <w:b/>
+          <w:bCs/>
+          <w:color w:val="auto"/>
+          <w:rtl/>
+          <w:lang w:val="ru-RU" w:bidi="he-IL"/>
+        </w:rPr>
+        <w:t>לביטוח</w:t>
+      </w:r>
+      <w:r>
+        <w:rPr>
+          <w:rStyle w:val="mtk13"/>
+          <w:rFonts w:asciiTheme="minorBidi" w:hAnsiTheme="minorBidi" w:cs="Arial" w:hint="cs"/>
+          <w:b/>
+          <w:bCs/>
+          <w:color w:val="auto"/>
+          <w:rtl/>
+          <w:lang w:val="ru-RU" w:bidi="he-IL"/>
+        </w:rPr>
+        <w:t>?</w:t>
       </w:r>
       <w:r>
         <w:rPr>
@@ -7847,409 +8762,6 @@
           <w:bCs/>
           <w:color w:val="auto"/>
         </w:rPr>
-        <w:t>?"</w:t>
-      </w:r>
-    </w:p>
-    <w:p>
-      <w:pPr>
-        <w:pStyle w:val="4"/>
-        <w:spacing w:before="240" w:after="120" w:line="240" w:lineRule="atLeast"/>
-        <w:rPr>
-          <w:rFonts w:asciiTheme="minorBidi" w:hAnsiTheme="minorBidi" w:cstheme="minorBidi"/>
-          <w:b/>
-          <w:bCs/>
-          <w:color w:val="auto"/>
-        </w:rPr>
-      </w:pPr>
-      <w:r>
-        <w:rPr>
-          <w:rStyle w:val="mtk10"/>
-          <w:rFonts w:asciiTheme="minorBidi" w:hAnsiTheme="minorBidi" w:cstheme="minorBidi"/>
-          <w:b/>
-          <w:bCs/>
-          <w:color w:val="auto"/>
-        </w:rPr>
-        <w:t>python</w:t>
-      </w:r>
-      <w:r>
-        <w:rPr>
-          <w:rStyle w:val="mtk1"/>
-          <w:rFonts w:asciiTheme="minorBidi" w:hAnsiTheme="minorBidi" w:cstheme="minorBidi"/>
-          <w:b/>
-          <w:bCs/>
-          <w:color w:val="auto"/>
-        </w:rPr>
-        <w:t> </w:t>
-      </w:r>
-      <w:r>
-        <w:rPr>
-          <w:rStyle w:val="mtk13"/>
-          <w:rFonts w:asciiTheme="minorBidi" w:hAnsiTheme="minorBidi" w:cstheme="minorBidi"/>
-          <w:b/>
-          <w:bCs/>
-          <w:color w:val="auto"/>
-        </w:rPr>
-        <w:t>src/main.py</w:t>
-      </w:r>
-      <w:r>
-        <w:rPr>
-          <w:rStyle w:val="mtk1"/>
-          <w:rFonts w:asciiTheme="minorBidi" w:hAnsiTheme="minorBidi" w:cstheme="minorBidi"/>
-          <w:b/>
-          <w:bCs/>
-          <w:color w:val="auto"/>
-        </w:rPr>
-        <w:t> </w:t>
-      </w:r>
-      <w:r>
-        <w:rPr>
-          <w:rStyle w:val="mtk13"/>
-          <w:rFonts w:asciiTheme="minorBidi" w:hAnsiTheme="minorBidi" w:cstheme="minorBidi"/>
-          <w:b/>
-          <w:bCs/>
-          <w:color w:val="auto"/>
-        </w:rPr>
-        <w:t>--query</w:t>
-      </w:r>
-      <w:r>
-        <w:rPr>
-          <w:rStyle w:val="mtk1"/>
-          <w:rFonts w:asciiTheme="minorBidi" w:hAnsiTheme="minorBidi" w:cstheme="minorBidi"/>
-          <w:b/>
-          <w:bCs/>
-          <w:color w:val="auto"/>
-        </w:rPr>
-        <w:t> </w:t>
-      </w:r>
-      <w:r>
-        <w:rPr>
-          <w:rStyle w:val="mtk13"/>
-          <w:rFonts w:asciiTheme="minorBidi" w:hAnsiTheme="minorBidi" w:cstheme="minorBidi"/>
-          <w:b/>
-          <w:bCs/>
-          <w:color w:val="auto"/>
-        </w:rPr>
-        <w:t>"</w:t>
-      </w:r>
-      <w:r>
-        <w:rPr>
-          <w:rStyle w:val="mtk13"/>
-          <w:rFonts w:asciiTheme="minorBidi" w:hAnsiTheme="minorBidi" w:cstheme="minorBidi"/>
-          <w:b/>
-          <w:bCs/>
-          <w:color w:val="auto"/>
-          <w:rtl/>
-        </w:rPr>
-        <w:t>איפה נמצא הסיכום המנהלי</w:t>
-      </w:r>
-      <w:r>
-        <w:rPr>
-          <w:rStyle w:val="mtk13"/>
-          <w:rFonts w:asciiTheme="minorBidi" w:hAnsiTheme="minorBidi" w:cstheme="minorBidi"/>
-          <w:b/>
-          <w:bCs/>
-          <w:color w:val="auto"/>
-        </w:rPr>
-        <w:t>?"</w:t>
-      </w:r>
-    </w:p>
-    <w:p>
-      <w:pPr>
-        <w:pStyle w:val="4"/>
-        <w:spacing w:before="240" w:after="120" w:line="240" w:lineRule="atLeast"/>
-        <w:rPr>
-          <w:rStyle w:val="mtk13"/>
-          <w:rFonts w:asciiTheme="minorBidi" w:hAnsiTheme="minorBidi" w:cstheme="minorBidi"/>
-          <w:b/>
-          <w:bCs/>
-          <w:color w:val="auto"/>
-        </w:rPr>
-      </w:pPr>
-      <w:r>
-        <w:rPr>
-          <w:rStyle w:val="mtk10"/>
-          <w:rFonts w:asciiTheme="minorBidi" w:hAnsiTheme="minorBidi" w:cstheme="minorBidi"/>
-          <w:b/>
-          <w:bCs/>
-          <w:color w:val="auto"/>
-        </w:rPr>
-        <w:t>python</w:t>
-      </w:r>
-      <w:r>
-        <w:rPr>
-          <w:rStyle w:val="mtk1"/>
-          <w:rFonts w:asciiTheme="minorBidi" w:hAnsiTheme="minorBidi" w:cstheme="minorBidi"/>
-          <w:b/>
-          <w:bCs/>
-          <w:color w:val="auto"/>
-        </w:rPr>
-        <w:t> </w:t>
-      </w:r>
-      <w:r>
-        <w:rPr>
-          <w:rStyle w:val="mtk13"/>
-          <w:rFonts w:asciiTheme="minorBidi" w:hAnsiTheme="minorBidi" w:cstheme="minorBidi"/>
-          <w:b/>
-          <w:bCs/>
-          <w:color w:val="auto"/>
-        </w:rPr>
-        <w:t>src/main.py</w:t>
-      </w:r>
-      <w:r>
-        <w:rPr>
-          <w:rStyle w:val="mtk1"/>
-          <w:rFonts w:asciiTheme="minorBidi" w:hAnsiTheme="minorBidi" w:cstheme="minorBidi"/>
-          <w:b/>
-          <w:bCs/>
-          <w:color w:val="auto"/>
-        </w:rPr>
-        <w:t> </w:t>
-      </w:r>
-      <w:r>
-        <w:rPr>
-          <w:rStyle w:val="mtk13"/>
-          <w:rFonts w:asciiTheme="minorBidi" w:hAnsiTheme="minorBidi" w:cstheme="minorBidi"/>
-          <w:b/>
-          <w:bCs/>
-          <w:color w:val="auto"/>
-        </w:rPr>
-        <w:t>--query</w:t>
-      </w:r>
-      <w:r>
-        <w:rPr>
-          <w:rStyle w:val="mtk1"/>
-          <w:rFonts w:asciiTheme="minorBidi" w:hAnsiTheme="minorBidi" w:cstheme="minorBidi"/>
-          <w:b/>
-          <w:bCs/>
-          <w:color w:val="auto"/>
-        </w:rPr>
-        <w:t> </w:t>
-      </w:r>
-      <w:r>
-        <w:rPr>
-          <w:rStyle w:val="mtk13"/>
-          <w:rFonts w:asciiTheme="minorBidi" w:hAnsiTheme="minorBidi" w:cstheme="minorBidi"/>
-          <w:b/>
-          <w:bCs/>
-          <w:color w:val="auto"/>
-        </w:rPr>
-        <w:t>"</w:t>
-      </w:r>
-      <w:r>
-        <w:rPr>
-          <w:rStyle w:val="mtk13"/>
-          <w:rFonts w:asciiTheme="minorBidi" w:hAnsiTheme="minorBidi" w:cstheme="minorBidi"/>
-          <w:b/>
-          <w:bCs/>
-          <w:color w:val="auto"/>
-          <w:rtl/>
-        </w:rPr>
-        <w:t>מה הרווח הנקי ב-2025</w:t>
-      </w:r>
-      <w:r>
-        <w:rPr>
-          <w:rStyle w:val="mtk13"/>
-          <w:rFonts w:asciiTheme="minorBidi" w:hAnsiTheme="minorBidi" w:cstheme="minorBidi"/>
-          <w:b/>
-          <w:bCs/>
-          <w:color w:val="auto"/>
-        </w:rPr>
-        <w:t>?"</w:t>
-      </w:r>
-    </w:p>
-    <w:p>
-      <w:pPr>
-        <w:pStyle w:val="a0"/>
-        <w:bidi/>
-        <w:rPr>
-          <w:lang w:bidi="he-IL"/>
-        </w:rPr>
-      </w:pPr>
-      <w:r>
-        <w:rPr>
-          <w:rFonts w:hint="cs"/>
-          <w:rtl/>
-          <w:lang w:val="ru-RU" w:bidi="he-IL"/>
-        </w:rPr>
-        <w:t>הרחבה שלי:</w:t>
-      </w:r>
-    </w:p>
-    <w:p>
-      <w:pPr>
-        <w:pStyle w:val="4"/>
-        <w:spacing w:before="240" w:after="120" w:line="240" w:lineRule="atLeast"/>
-        <w:rPr>
-          <w:rStyle w:val="mtk13"/>
-          <w:rFonts w:asciiTheme="minorBidi" w:hAnsiTheme="minorBidi" w:cstheme="minorBidi"/>
-          <w:b/>
-          <w:bCs/>
-          <w:color w:val="auto"/>
-          <w:rtl/>
-        </w:rPr>
-      </w:pPr>
-      <w:r>
-        <w:rPr>
-          <w:rStyle w:val="mtk10"/>
-          <w:rFonts w:asciiTheme="minorBidi" w:hAnsiTheme="minorBidi" w:cstheme="minorBidi"/>
-          <w:b/>
-          <w:bCs/>
-          <w:color w:val="auto"/>
-        </w:rPr>
-        <w:lastRenderedPageBreak/>
-        <w:t>python</w:t>
-      </w:r>
-      <w:r>
-        <w:rPr>
-          <w:rStyle w:val="mtk1"/>
-          <w:rFonts w:asciiTheme="minorBidi" w:hAnsiTheme="minorBidi" w:cstheme="minorBidi"/>
-          <w:b/>
-          <w:bCs/>
-          <w:color w:val="auto"/>
-        </w:rPr>
-        <w:t> </w:t>
-      </w:r>
-      <w:r>
-        <w:rPr>
-          <w:rStyle w:val="mtk13"/>
-          <w:rFonts w:asciiTheme="minorBidi" w:hAnsiTheme="minorBidi" w:cstheme="minorBidi"/>
-          <w:b/>
-          <w:bCs/>
-          <w:color w:val="auto"/>
-        </w:rPr>
-        <w:t>src/main.py</w:t>
-      </w:r>
-      <w:r>
-        <w:rPr>
-          <w:rStyle w:val="mtk1"/>
-          <w:rFonts w:asciiTheme="minorBidi" w:hAnsiTheme="minorBidi" w:cstheme="minorBidi"/>
-          <w:b/>
-          <w:bCs/>
-          <w:color w:val="auto"/>
-        </w:rPr>
-        <w:t> </w:t>
-      </w:r>
-      <w:r>
-        <w:rPr>
-          <w:rStyle w:val="mtk13"/>
-          <w:rFonts w:asciiTheme="minorBidi" w:hAnsiTheme="minorBidi" w:cstheme="minorBidi"/>
-          <w:b/>
-          <w:bCs/>
-          <w:color w:val="auto"/>
-        </w:rPr>
-        <w:t>--query</w:t>
-      </w:r>
-      <w:r>
-        <w:rPr>
-          <w:rStyle w:val="mtk1"/>
-          <w:rFonts w:asciiTheme="minorBidi" w:hAnsiTheme="minorBidi" w:cstheme="minorBidi"/>
-          <w:b/>
-          <w:bCs/>
-          <w:color w:val="auto"/>
-        </w:rPr>
-        <w:t> </w:t>
-      </w:r>
-      <w:r>
-        <w:rPr>
-          <w:rStyle w:val="mtk13"/>
-          <w:rFonts w:asciiTheme="minorBidi" w:hAnsiTheme="minorBidi" w:cstheme="minorBidi"/>
-          <w:b/>
-          <w:bCs/>
-          <w:color w:val="auto"/>
-        </w:rPr>
-        <w:t>"</w:t>
-      </w:r>
-      <w:r>
-        <w:rPr>
-          <w:rStyle w:val="mtk13"/>
-          <w:rFonts w:asciiTheme="minorBidi" w:hAnsiTheme="minorBidi" w:cstheme="minorBidi" w:hint="cs"/>
-          <w:b/>
-          <w:bCs/>
-          <w:color w:val="auto"/>
-          <w:rtl/>
-          <w:lang w:val="ru-RU" w:bidi="he-IL"/>
-        </w:rPr>
-        <w:t xml:space="preserve">מי הם בעלי המניות של חברת </w:t>
-      </w:r>
-      <w:r>
-        <w:rPr>
-          <w:rStyle w:val="mtk13"/>
-          <w:rFonts w:asciiTheme="minorBidi" w:hAnsiTheme="minorBidi" w:cs="Arial" w:hint="cs"/>
-          <w:b/>
-          <w:bCs/>
-          <w:color w:val="auto"/>
-          <w:rtl/>
-          <w:lang w:val="ru-RU" w:bidi="he-IL"/>
-        </w:rPr>
-        <w:t>איילון</w:t>
-      </w:r>
-      <w:r>
-        <w:rPr>
-          <w:rStyle w:val="mtk13"/>
-          <w:rFonts w:asciiTheme="minorBidi" w:hAnsiTheme="minorBidi" w:cs="Arial"/>
-          <w:b/>
-          <w:bCs/>
-          <w:color w:val="auto"/>
-          <w:rtl/>
-          <w:lang w:val="ru-RU" w:bidi="he-IL"/>
-        </w:rPr>
-        <w:t xml:space="preserve"> </w:t>
-      </w:r>
-      <w:r>
-        <w:rPr>
-          <w:rStyle w:val="mtk13"/>
-          <w:rFonts w:asciiTheme="minorBidi" w:hAnsiTheme="minorBidi" w:cs="Arial" w:hint="cs"/>
-          <w:b/>
-          <w:bCs/>
-          <w:color w:val="auto"/>
-          <w:rtl/>
-          <w:lang w:val="ru-RU" w:bidi="he-IL"/>
-        </w:rPr>
-        <w:t>חברה</w:t>
-      </w:r>
-      <w:r>
-        <w:rPr>
-          <w:rStyle w:val="mtk13"/>
-          <w:rFonts w:asciiTheme="minorBidi" w:hAnsiTheme="minorBidi" w:cs="Arial"/>
-          <w:b/>
-          <w:bCs/>
-          <w:color w:val="auto"/>
-          <w:rtl/>
-          <w:lang w:val="ru-RU" w:bidi="he-IL"/>
-        </w:rPr>
-        <w:t xml:space="preserve"> </w:t>
-      </w:r>
-      <w:r>
-        <w:rPr>
-          <w:rStyle w:val="mtk13"/>
-          <w:rFonts w:asciiTheme="minorBidi" w:hAnsiTheme="minorBidi" w:cs="Arial" w:hint="cs"/>
-          <w:b/>
-          <w:bCs/>
-          <w:color w:val="auto"/>
-          <w:rtl/>
-          <w:lang w:val="ru-RU" w:bidi="he-IL"/>
-        </w:rPr>
-        <w:t>לביטוח</w:t>
-      </w:r>
-      <w:r>
-        <w:rPr>
-          <w:rStyle w:val="mtk13"/>
-          <w:rFonts w:asciiTheme="minorBidi" w:hAnsiTheme="minorBidi" w:cs="Arial" w:hint="cs"/>
-          <w:b/>
-          <w:bCs/>
-          <w:color w:val="auto"/>
-          <w:rtl/>
-          <w:lang w:val="ru-RU" w:bidi="he-IL"/>
-        </w:rPr>
-        <w:t>?</w:t>
-      </w:r>
-      <w:r>
-        <w:rPr>
-          <w:rStyle w:val="mtk13"/>
-          <w:rFonts w:asciiTheme="minorBidi" w:hAnsiTheme="minorBidi" w:cstheme="minorBidi"/>
-          <w:b/>
-          <w:bCs/>
-          <w:color w:val="auto"/>
-        </w:rPr>
         <w:t>"</w:t>
       </w:r>
     </w:p>
@@ -8714,7 +9226,38 @@
           <w:szCs w:val="22"/>
           <w:lang w:bidi="he-IL"/>
         </w:rPr>
-        <w:t>1) Fill .env with OPENAI and PINECONE keys</w:t>
+        <w:t xml:space="preserve">1) </w:t>
+      </w:r>
+      <w:proofErr w:type="gramStart"/>
+      <w:r>
+        <w:rPr>
+          <w:rFonts w:ascii="Arial" w:hAnsi="Arial" w:cs="Arial"/>
+          <w:sz w:val="22"/>
+          <w:szCs w:val="22"/>
+          <w:lang w:bidi="he-IL"/>
+        </w:rPr>
+        <w:t>Fill .</w:t>
+      </w:r>
+      <w:proofErr w:type="spellStart"/>
+      <w:r>
+        <w:rPr>
+          <w:rFonts w:ascii="Arial" w:hAnsi="Arial" w:cs="Arial"/>
+          <w:sz w:val="22"/>
+          <w:szCs w:val="22"/>
+          <w:lang w:bidi="he-IL"/>
+        </w:rPr>
+        <w:t>env</w:t>
+      </w:r>
+      <w:proofErr w:type="spellEnd"/>
+      <w:proofErr w:type="gramEnd"/>
+      <w:r>
+        <w:rPr>
+          <w:rFonts w:ascii="Arial" w:hAnsi="Arial" w:cs="Arial"/>
+          <w:sz w:val="22"/>
+          <w:szCs w:val="22"/>
+          <w:lang w:bidi="he-IL"/>
+        </w:rPr>
+        <w:t xml:space="preserve"> with OPENAI and PINECONE keys</w:t>
       </w:r>
     </w:p>
     <w:p>
@@ -8762,8 +9305,39 @@
           <w:szCs w:val="22"/>
           <w:lang w:bidi="he-IL"/>
         </w:rPr>
-        <w:t>3) Configure src/config.yaml</w:t>
-      </w:r>
+        <w:t xml:space="preserve">3) Configure </w:t>
+      </w:r>
+      <w:proofErr w:type="spellStart"/>
+      <w:r>
+        <w:rPr>
+          <w:rFonts w:ascii="Arial" w:hAnsi="Arial" w:cs="Arial"/>
+          <w:sz w:val="22"/>
+          <w:szCs w:val="22"/>
+          <w:lang w:bidi="he-IL"/>
+        </w:rPr>
+        <w:t>src</w:t>
+      </w:r>
+      <w:proofErr w:type="spellEnd"/>
+      <w:r>
+        <w:rPr>
+          <w:rFonts w:ascii="Arial" w:hAnsi="Arial" w:cs="Arial"/>
+          <w:sz w:val="22"/>
+          <w:szCs w:val="22"/>
+          <w:lang w:bidi="he-IL"/>
+        </w:rPr>
+        <w:t>/</w:t>
+      </w:r>
+      <w:proofErr w:type="spellStart"/>
+      <w:r>
+        <w:rPr>
+          <w:rFonts w:ascii="Arial" w:hAnsi="Arial" w:cs="Arial"/>
+          <w:sz w:val="22"/>
+          <w:szCs w:val="22"/>
+          <w:lang w:bidi="he-IL"/>
+        </w:rPr>
+        <w:t>config.yaml</w:t>
+      </w:r>
+      <w:proofErr w:type="spellEnd"/>
     </w:p>
     <w:p>
       <w:pPr>
@@ -8897,8 +9471,39 @@
           <w:szCs w:val="22"/>
           <w:lang w:bidi="he-IL"/>
         </w:rPr>
-        <w:t>5) Evaluate: use data/evaluation_questions.json and data/ground_truth.json</w:t>
-      </w:r>
+        <w:t>5) Evaluate: use data/</w:t>
+      </w:r>
+      <w:proofErr w:type="spellStart"/>
+      <w:r>
+        <w:rPr>
+          <w:rFonts w:ascii="Arial" w:hAnsi="Arial" w:cs="Arial"/>
+          <w:sz w:val="22"/>
+          <w:szCs w:val="22"/>
+          <w:lang w:bidi="he-IL"/>
+        </w:rPr>
+        <w:t>evaluation_questions.json</w:t>
+      </w:r>
+      <w:proofErr w:type="spellEnd"/>
+      <w:r>
+        <w:rPr>
+          <w:rFonts w:ascii="Arial" w:hAnsi="Arial" w:cs="Arial"/>
+          <w:sz w:val="22"/>
+          <w:szCs w:val="22"/>
+          <w:lang w:bidi="he-IL"/>
+        </w:rPr>
+        <w:t xml:space="preserve"> and data/</w:t>
+      </w:r>
+      <w:proofErr w:type="spellStart"/>
+      <w:r>
+        <w:rPr>
+          <w:rFonts w:ascii="Arial" w:hAnsi="Arial" w:cs="Arial"/>
+          <w:sz w:val="22"/>
+          <w:szCs w:val="22"/>
+          <w:lang w:bidi="he-IL"/>
+        </w:rPr>
+        <w:t>ground_truth.json</w:t>
+      </w:r>
+      <w:proofErr w:type="spellEnd"/>
     </w:p>
     <w:p>
       <w:pPr>
@@ -8913,8 +9518,19 @@
           <w:szCs w:val="22"/>
           <w:lang w:bidi="he-IL"/>
         </w:rPr>
-        <w:t>6) RAGAS: load data/ragas_testset.json</w:t>
-      </w:r>
+        <w:t>6) RAGAS: load data/</w:t>
+      </w:r>
+      <w:proofErr w:type="spellStart"/>
+      <w:r>
+        <w:rPr>
+          <w:rFonts w:ascii="Arial" w:hAnsi="Arial" w:cs="Arial"/>
+          <w:sz w:val="22"/>
+          <w:szCs w:val="22"/>
+          <w:lang w:bidi="he-IL"/>
+        </w:rPr>
+        <w:t>ragas_testset.json</w:t>
+      </w:r>
+      <w:proofErr w:type="spellEnd"/>
     </w:p>
     <w:p>
       <w:pPr>
@@ -9816,17 +10432,40 @@
           <w:rtl/>
           <w:lang w:bidi="he-IL"/>
         </w:rPr>
-        <w:t>טקסט + טבלאות</w:t>
-      </w:r>
+        <w:t xml:space="preserve">טקסט + </w:t>
+      </w:r>
+      <w:proofErr w:type="gramStart"/>
       <w:r>
         <w:rPr>
           <w:rFonts w:ascii="Consolas" w:eastAsia="Times New Roman" w:hAnsi="Consolas" w:cs="Times New Roman"/>
           <w:color w:val="F8C762"/>
           <w:sz w:val="21"/>
           <w:szCs w:val="21"/>
-          <w:lang w:bidi="he-IL"/>
-        </w:rPr>
-        <w:t>)**</w:t>
+          <w:rtl/>
+          <w:lang w:bidi="he-IL"/>
+        </w:rPr>
+        <w:t>טבלאות</w:t>
+      </w:r>
+      <w:r>
+        <w:rPr>
+          <w:rFonts w:ascii="Consolas" w:eastAsia="Times New Roman" w:hAnsi="Consolas" w:cs="Times New Roman"/>
+          <w:color w:val="F8C762"/>
+          <w:sz w:val="21"/>
+          <w:szCs w:val="21"/>
+          <w:lang w:bidi="he-IL"/>
+        </w:rPr>
+        <w:t>)*</w:t>
+      </w:r>
+      <w:proofErr w:type="gramEnd"/>
+      <w:r>
+        <w:rPr>
+          <w:rFonts w:ascii="Consolas" w:eastAsia="Times New Roman" w:hAnsi="Consolas" w:cs="Times New Roman"/>
+          <w:color w:val="F8C762"/>
+          <w:sz w:val="21"/>
+          <w:szCs w:val="21"/>
+          <w:lang w:bidi="he-IL"/>
+        </w:rPr>
+        <w:t>*</w:t>
       </w:r>
     </w:p>
     <w:p>
@@ -10240,7 +10879,29 @@
           <w:szCs w:val="21"/>
           <w:lang w:bidi="he-IL"/>
         </w:rPr>
-        <w:t xml:space="preserve"> Embeddings </w:t>
+        <w:t xml:space="preserve"> </w:t>
+      </w:r>
+      <w:proofErr w:type="spellStart"/>
+      <w:r>
+        <w:rPr>
+          <w:rFonts w:ascii="Consolas" w:eastAsia="Times New Roman" w:hAnsi="Consolas" w:cs="Times New Roman"/>
+          <w:color w:val="F8C762"/>
+          <w:sz w:val="21"/>
+          <w:szCs w:val="21"/>
+          <w:lang w:bidi="he-IL"/>
+        </w:rPr>
+        <w:t>Embeddings</w:t>
+      </w:r>
+      <w:proofErr w:type="spellEnd"/>
+      <w:r>
+        <w:rPr>
+          <w:rFonts w:ascii="Consolas" w:eastAsia="Times New Roman" w:hAnsi="Consolas" w:cs="Times New Roman"/>
+          <w:color w:val="F8C762"/>
+          <w:sz w:val="21"/>
+          <w:szCs w:val="21"/>
+          <w:lang w:bidi="he-IL"/>
+        </w:rPr>
+        <w:t xml:space="preserve"> </w:t>
       </w:r>
       <w:r>
         <w:rPr>
@@ -10568,7 +11229,29 @@
           <w:szCs w:val="21"/>
           <w:lang w:bidi="he-IL"/>
         </w:rPr>
-        <w:t xml:space="preserve"> ClientId**</w:t>
+        <w:t xml:space="preserve"> </w:t>
+      </w:r>
+      <w:proofErr w:type="spellStart"/>
+      <w:r>
+        <w:rPr>
+          <w:rFonts w:ascii="Consolas" w:eastAsia="Times New Roman" w:hAnsi="Consolas" w:cs="Times New Roman"/>
+          <w:color w:val="F8C762"/>
+          <w:sz w:val="21"/>
+          <w:szCs w:val="21"/>
+          <w:lang w:bidi="he-IL"/>
+        </w:rPr>
+        <w:t>ClientId</w:t>
+      </w:r>
+      <w:proofErr w:type="spellEnd"/>
+      <w:r>
+        <w:rPr>
+          <w:rFonts w:ascii="Consolas" w:eastAsia="Times New Roman" w:hAnsi="Consolas" w:cs="Times New Roman"/>
+          <w:color w:val="F8C762"/>
+          <w:sz w:val="21"/>
+          <w:szCs w:val="21"/>
+          <w:lang w:bidi="he-IL"/>
+        </w:rPr>
+        <w:t>**</w:t>
       </w:r>
     </w:p>
     <w:p>
@@ -10684,7 +11367,29 @@
           <w:szCs w:val="21"/>
           <w:lang w:bidi="he-IL"/>
         </w:rPr>
-        <w:t>**ClientId filtering**</w:t>
+        <w:t>**</w:t>
+      </w:r>
+      <w:proofErr w:type="spellStart"/>
+      <w:r>
+        <w:rPr>
+          <w:rFonts w:ascii="Consolas" w:eastAsia="Times New Roman" w:hAnsi="Consolas" w:cs="Times New Roman"/>
+          <w:color w:val="F8C762"/>
+          <w:sz w:val="21"/>
+          <w:szCs w:val="21"/>
+          <w:lang w:bidi="he-IL"/>
+        </w:rPr>
+        <w:t>ClientId</w:t>
+      </w:r>
+      <w:proofErr w:type="spellEnd"/>
+      <w:r>
+        <w:rPr>
+          <w:rFonts w:ascii="Consolas" w:eastAsia="Times New Roman" w:hAnsi="Consolas" w:cs="Times New Roman"/>
+          <w:color w:val="F8C762"/>
+          <w:sz w:val="21"/>
+          <w:szCs w:val="21"/>
+          <w:lang w:bidi="he-IL"/>
+        </w:rPr>
+        <w:t xml:space="preserve"> filtering**</w:t>
       </w:r>
       <w:r>
         <w:rPr>
@@ -10757,7 +11462,51 @@
           <w:szCs w:val="21"/>
           <w:lang w:bidi="he-IL"/>
         </w:rPr>
-        <w:t xml:space="preserve"> (section_type="Table", table_id, etc.)</w:t>
+        <w:t xml:space="preserve"> (</w:t>
+      </w:r>
+      <w:proofErr w:type="spellStart"/>
+      <w:r>
+        <w:rPr>
+          <w:rFonts w:ascii="Consolas" w:eastAsia="Times New Roman" w:hAnsi="Consolas" w:cs="Times New Roman"/>
+          <w:color w:val="D8DEE9"/>
+          <w:sz w:val="21"/>
+          <w:szCs w:val="21"/>
+          <w:lang w:bidi="he-IL"/>
+        </w:rPr>
+        <w:t>section_type</w:t>
+      </w:r>
+      <w:proofErr w:type="spellEnd"/>
+      <w:r>
+        <w:rPr>
+          <w:rFonts w:ascii="Consolas" w:eastAsia="Times New Roman" w:hAnsi="Consolas" w:cs="Times New Roman"/>
+          <w:color w:val="D8DEE9"/>
+          <w:sz w:val="21"/>
+          <w:szCs w:val="21"/>
+          <w:lang w:bidi="he-IL"/>
+        </w:rPr>
+        <w:t xml:space="preserve">="Table", </w:t>
+      </w:r>
+      <w:proofErr w:type="spellStart"/>
+      <w:r>
+        <w:rPr>
+          <w:rFonts w:ascii="Consolas" w:eastAsia="Times New Roman" w:hAnsi="Consolas" w:cs="Times New Roman"/>
+          <w:color w:val="D8DEE9"/>
+          <w:sz w:val="21"/>
+          <w:szCs w:val="21"/>
+          <w:lang w:bidi="he-IL"/>
+        </w:rPr>
+        <w:t>table_id</w:t>
+      </w:r>
+      <w:proofErr w:type="spellEnd"/>
+      <w:r>
+        <w:rPr>
+          <w:rFonts w:ascii="Consolas" w:eastAsia="Times New Roman" w:hAnsi="Consolas" w:cs="Times New Roman"/>
+          <w:color w:val="D8DEE9"/>
+          <w:sz w:val="21"/>
+          <w:szCs w:val="21"/>
+          <w:lang w:bidi="he-IL"/>
+        </w:rPr>
+        <w:t>, etc.)</w:t>
       </w:r>
     </w:p>
     <w:p>
@@ -10823,7 +11572,29 @@
           <w:szCs w:val="21"/>
           <w:lang w:bidi="he-IL"/>
         </w:rPr>
-        <w:t xml:space="preserve"> Agent Functionality - All Working Perfectly:**</w:t>
+        <w:t xml:space="preserve"> Agent Functionality - All Working </w:t>
+      </w:r>
+      <w:proofErr w:type="gramStart"/>
+      <w:r>
+        <w:rPr>
+          <w:rFonts w:ascii="Consolas" w:eastAsia="Times New Roman" w:hAnsi="Consolas" w:cs="Times New Roman"/>
+          <w:color w:val="F8C762"/>
+          <w:sz w:val="21"/>
+          <w:szCs w:val="21"/>
+          <w:lang w:bidi="he-IL"/>
+        </w:rPr>
+        <w:t>Perfectly:*</w:t>
+      </w:r>
+      <w:proofErr w:type="gramEnd"/>
+      <w:r>
+        <w:rPr>
+          <w:rFonts w:ascii="Consolas" w:eastAsia="Times New Roman" w:hAnsi="Consolas" w:cs="Times New Roman"/>
+          <w:color w:val="F8C762"/>
+          <w:sz w:val="21"/>
+          <w:szCs w:val="21"/>
+          <w:lang w:bidi="he-IL"/>
+        </w:rPr>
+        <w:t>*</w:t>
       </w:r>
     </w:p>
     <w:p>
@@ -11182,7 +11953,29 @@
           <w:szCs w:val="21"/>
           <w:lang w:bidi="he-IL"/>
         </w:rPr>
-        <w:t>️ System Performance:**</w:t>
+        <w:t xml:space="preserve">️ System </w:t>
+      </w:r>
+      <w:proofErr w:type="gramStart"/>
+      <w:r>
+        <w:rPr>
+          <w:rFonts w:ascii="Consolas" w:eastAsia="Times New Roman" w:hAnsi="Consolas" w:cs="Times New Roman"/>
+          <w:color w:val="F8C762"/>
+          <w:sz w:val="21"/>
+          <w:szCs w:val="21"/>
+          <w:lang w:bidi="he-IL"/>
+        </w:rPr>
+        <w:t>Performance:*</w:t>
+      </w:r>
+      <w:proofErr w:type="gramEnd"/>
+      <w:r>
+        <w:rPr>
+          <w:rFonts w:ascii="Consolas" w:eastAsia="Times New Roman" w:hAnsi="Consolas" w:cs="Times New Roman"/>
+          <w:color w:val="F8C762"/>
+          <w:sz w:val="21"/>
+          <w:szCs w:val="21"/>
+          <w:lang w:bidi="he-IL"/>
+        </w:rPr>
+        <w:t>*</w:t>
       </w:r>
     </w:p>
     <w:p>
@@ -11460,7 +12253,29 @@
           <w:szCs w:val="21"/>
           <w:lang w:bidi="he-IL"/>
         </w:rPr>
-        <w:t xml:space="preserve"> Technical Excellence:**</w:t>
+        <w:t xml:space="preserve"> Technical </w:t>
+      </w:r>
+      <w:proofErr w:type="gramStart"/>
+      <w:r>
+        <w:rPr>
+          <w:rFonts w:ascii="Consolas" w:eastAsia="Times New Roman" w:hAnsi="Consolas" w:cs="Times New Roman"/>
+          <w:color w:val="F8C762"/>
+          <w:sz w:val="21"/>
+          <w:szCs w:val="21"/>
+          <w:lang w:bidi="he-IL"/>
+        </w:rPr>
+        <w:t>Excellence:*</w:t>
+      </w:r>
+      <w:proofErr w:type="gramEnd"/>
+      <w:r>
+        <w:rPr>
+          <w:rFonts w:ascii="Consolas" w:eastAsia="Times New Roman" w:hAnsi="Consolas" w:cs="Times New Roman"/>
+          <w:color w:val="F8C762"/>
+          <w:sz w:val="21"/>
+          <w:szCs w:val="21"/>
+          <w:lang w:bidi="he-IL"/>
+        </w:rPr>
+        <w:t>*</w:t>
       </w:r>
     </w:p>
     <w:p>
@@ -11556,7 +12371,29 @@
           <w:szCs w:val="21"/>
           <w:lang w:bidi="he-IL"/>
         </w:rPr>
-        <w:t>**LlamaExtract integration**</w:t>
+        <w:t>**</w:t>
+      </w:r>
+      <w:proofErr w:type="spellStart"/>
+      <w:r>
+        <w:rPr>
+          <w:rFonts w:ascii="Consolas" w:eastAsia="Times New Roman" w:hAnsi="Consolas" w:cs="Times New Roman"/>
+          <w:color w:val="F8C762"/>
+          <w:sz w:val="21"/>
+          <w:szCs w:val="21"/>
+          <w:lang w:bidi="he-IL"/>
+        </w:rPr>
+        <w:t>LlamaExtract</w:t>
+      </w:r>
+      <w:proofErr w:type="spellEnd"/>
+      <w:r>
+        <w:rPr>
+          <w:rFonts w:ascii="Consolas" w:eastAsia="Times New Roman" w:hAnsi="Consolas" w:cs="Times New Roman"/>
+          <w:color w:val="F8C762"/>
+          <w:sz w:val="21"/>
+          <w:szCs w:val="21"/>
+          <w:lang w:bidi="he-IL"/>
+        </w:rPr>
+        <w:t xml:space="preserve"> integration**</w:t>
       </w:r>
       <w:r>
         <w:rPr>
@@ -11619,8 +12456,20 @@
           <w:szCs w:val="21"/>
           <w:lang w:bidi="he-IL"/>
         </w:rPr>
-        <w:t xml:space="preserve"> with intelligent reranking</w:t>
-      </w:r>
+        <w:t xml:space="preserve"> with intelligent </w:t>
+      </w:r>
+      <w:proofErr w:type="spellStart"/>
+      <w:r>
+        <w:rPr>
+          <w:rFonts w:ascii="Consolas" w:eastAsia="Times New Roman" w:hAnsi="Consolas" w:cs="Times New Roman"/>
+          <w:color w:val="D8DEE9"/>
+          <w:sz w:val="21"/>
+          <w:szCs w:val="21"/>
+          <w:lang w:bidi="he-IL"/>
+        </w:rPr>
+        <w:t>reranking</w:t>
+      </w:r>
+      <w:proofErr w:type="spellEnd"/>
     </w:p>
     <w:p>
       <w:pPr>
@@ -18851,7 +19700,7 @@
 </file>
 
 <file path=customXml/itemProps1.xml><?xml version="1.0" encoding="utf-8"?>
-<ds:datastoreItem xmlns:ds="http://schemas.openxmlformats.org/officeDocument/2006/customXml" ds:itemID="{6F787F84-ACE8-43A3-A26B-C8872B85F383}">
+<ds:datastoreItem xmlns:ds="http://schemas.openxmlformats.org/officeDocument/2006/customXml" ds:itemID="{769AEFBE-B072-48CC-BC3C-A918BF9EB22F}">
   <ds:schemaRefs>
     <ds:schemaRef ds:uri="http://schemas.openxmlformats.org/officeDocument/2006/bibliography"/>
   </ds:schemaRefs>

</xml_diff>

<commit_message>
no answer for shareholder, bacause no metadata exists. ANSWER: ❌ **לא נמצא מידע מקיף על בעלי המניות**
</commit_message>
<xml_diff>
--- a/Final_Work/documentation/project.docx
+++ b/Final_Work/documentation/project.docx
@@ -8566,8 +8566,6 @@
       <w:pPr>
         <w:pStyle w:val="a0"/>
       </w:pPr>
-      <w:bookmarkStart w:id="11" w:name="_GoBack"/>
-      <w:bookmarkEnd w:id="11"/>
     </w:p>
     <w:p>
       <w:pPr>
@@ -8588,95 +8586,81 @@
     </w:p>
     <w:p>
       <w:pPr>
-        <w:pStyle w:val="4"/>
-        <w:spacing w:before="240" w:after="120" w:line="240" w:lineRule="atLeast"/>
+        <w:pStyle w:val="a0"/>
         <w:rPr>
           <w:rStyle w:val="mtk13"/>
-          <w:rFonts w:asciiTheme="minorBidi" w:hAnsiTheme="minorBidi" w:cstheme="minorBidi"/>
+        </w:rPr>
+      </w:pPr>
+      <w:r>
+        <w:rPr>
+          <w:rStyle w:val="mtk10"/>
+          <w:rFonts w:asciiTheme="minorBidi" w:hAnsiTheme="minorBidi"/>
           <w:b/>
           <w:bCs/>
-          <w:color w:val="auto"/>
-          <w:rtl/>
-        </w:rPr>
-      </w:pPr>
-      <w:r>
-        <w:rPr>
-          <w:rStyle w:val="mtk10"/>
-          <w:rFonts w:asciiTheme="minorBidi" w:hAnsiTheme="minorBidi" w:cstheme="minorBidi"/>
+        </w:rPr>
+        <w:lastRenderedPageBreak/>
+        <w:t>python</w:t>
+      </w:r>
+      <w:r>
+        <w:rPr>
+          <w:rStyle w:val="mtk1"/>
+          <w:rFonts w:asciiTheme="minorBidi" w:hAnsiTheme="minorBidi"/>
           <w:b/>
           <w:bCs/>
-          <w:color w:val="auto"/>
-        </w:rPr>
-        <w:lastRenderedPageBreak/>
-        <w:t>python</w:t>
-      </w:r>
-      <w:r>
-        <w:rPr>
-          <w:rStyle w:val="mtk1"/>
-          <w:rFonts w:asciiTheme="minorBidi" w:hAnsiTheme="minorBidi" w:cstheme="minorBidi"/>
+        </w:rPr>
+        <w:t> </w:t>
+      </w:r>
+      <w:r>
+        <w:rPr>
+          <w:rStyle w:val="mtk13"/>
+          <w:rFonts w:asciiTheme="minorBidi" w:hAnsiTheme="minorBidi"/>
           <w:b/>
           <w:bCs/>
-          <w:color w:val="auto"/>
-        </w:rPr>
-        <w:t> </w:t>
-      </w:r>
-      <w:r>
-        <w:rPr>
-          <w:rStyle w:val="mtk13"/>
-          <w:rFonts w:asciiTheme="minorBidi" w:hAnsiTheme="minorBidi" w:cstheme="minorBidi"/>
+        </w:rPr>
+        <w:t>src/main.py</w:t>
+      </w:r>
+      <w:r>
+        <w:rPr>
+          <w:rStyle w:val="mtk1"/>
+          <w:rFonts w:asciiTheme="minorBidi" w:hAnsiTheme="minorBidi"/>
           <w:b/>
           <w:bCs/>
-          <w:color w:val="auto"/>
-        </w:rPr>
-        <w:t>src/main.py</w:t>
-      </w:r>
-      <w:r>
-        <w:rPr>
-          <w:rStyle w:val="mtk1"/>
-          <w:rFonts w:asciiTheme="minorBidi" w:hAnsiTheme="minorBidi" w:cstheme="minorBidi"/>
+        </w:rPr>
+        <w:t> </w:t>
+      </w:r>
+      <w:r>
+        <w:rPr>
+          <w:rStyle w:val="mtk13"/>
+          <w:rFonts w:asciiTheme="minorBidi" w:hAnsiTheme="minorBidi"/>
           <w:b/>
           <w:bCs/>
-          <w:color w:val="auto"/>
-        </w:rPr>
-        <w:t> </w:t>
-      </w:r>
-      <w:r>
-        <w:rPr>
-          <w:rStyle w:val="mtk13"/>
-          <w:rFonts w:asciiTheme="minorBidi" w:hAnsiTheme="minorBidi" w:cstheme="minorBidi"/>
+        </w:rPr>
+        <w:t>--query</w:t>
+      </w:r>
+      <w:r>
+        <w:rPr>
+          <w:rStyle w:val="mtk1"/>
+          <w:rFonts w:asciiTheme="minorBidi" w:hAnsiTheme="minorBidi"/>
           <w:b/>
           <w:bCs/>
-          <w:color w:val="auto"/>
-        </w:rPr>
-        <w:t>--query</w:t>
-      </w:r>
-      <w:r>
-        <w:rPr>
-          <w:rStyle w:val="mtk1"/>
-          <w:rFonts w:asciiTheme="minorBidi" w:hAnsiTheme="minorBidi" w:cstheme="minorBidi"/>
+        </w:rPr>
+        <w:t> </w:t>
+      </w:r>
+      <w:r>
+        <w:rPr>
+          <w:rStyle w:val="mtk13"/>
+          <w:rFonts w:asciiTheme="minorBidi" w:hAnsiTheme="minorBidi"/>
           <w:b/>
           <w:bCs/>
-          <w:color w:val="auto"/>
-        </w:rPr>
-        <w:t> </w:t>
+        </w:rPr>
+        <w:t>"</w:t>
       </w:r>
       <w:r>
         <w:rPr>
           <w:rStyle w:val="mtk13"/>
-          <w:rFonts w:asciiTheme="minorBidi" w:hAnsiTheme="minorBidi" w:cstheme="minorBidi"/>
+          <w:rFonts w:asciiTheme="minorBidi" w:hAnsiTheme="minorBidi" w:hint="cs"/>
           <w:b/>
           <w:bCs/>
-          <w:color w:val="auto"/>
-        </w:rPr>
-        <w:t>"</w:t>
-      </w:r>
-      <w:r>
-        <w:rPr>
-          <w:rStyle w:val="mtk13"/>
-          <w:rFonts w:asciiTheme="minorBidi" w:hAnsiTheme="minorBidi" w:cstheme="minorBidi" w:hint="cs"/>
-          <w:b/>
-          <w:bCs/>
-          <w:color w:val="auto"/>
           <w:rtl/>
           <w:lang w:val="ru-RU" w:bidi="he-IL"/>
         </w:rPr>
@@ -8688,7 +8672,6 @@
           <w:rFonts w:asciiTheme="minorBidi" w:hAnsiTheme="minorBidi" w:cs="Arial" w:hint="cs"/>
           <w:b/>
           <w:bCs/>
-          <w:color w:val="auto"/>
           <w:rtl/>
           <w:lang w:val="ru-RU" w:bidi="he-IL"/>
         </w:rPr>
@@ -8700,7 +8683,6 @@
           <w:rFonts w:asciiTheme="minorBidi" w:hAnsiTheme="minorBidi" w:cs="Arial"/>
           <w:b/>
           <w:bCs/>
-          <w:color w:val="auto"/>
           <w:rtl/>
           <w:lang w:val="ru-RU" w:bidi="he-IL"/>
         </w:rPr>
@@ -8712,7 +8694,6 @@
           <w:rFonts w:asciiTheme="minorBidi" w:hAnsiTheme="minorBidi" w:cs="Arial" w:hint="cs"/>
           <w:b/>
           <w:bCs/>
-          <w:color w:val="auto"/>
           <w:rtl/>
           <w:lang w:val="ru-RU" w:bidi="he-IL"/>
         </w:rPr>
@@ -8724,7 +8705,6 @@
           <w:rFonts w:asciiTheme="minorBidi" w:hAnsiTheme="minorBidi" w:cs="Arial"/>
           <w:b/>
           <w:bCs/>
-          <w:color w:val="auto"/>
           <w:rtl/>
           <w:lang w:val="ru-RU" w:bidi="he-IL"/>
         </w:rPr>
@@ -8736,7 +8716,6 @@
           <w:rFonts w:asciiTheme="minorBidi" w:hAnsiTheme="minorBidi" w:cs="Arial" w:hint="cs"/>
           <w:b/>
           <w:bCs/>
-          <w:color w:val="auto"/>
           <w:rtl/>
           <w:lang w:val="ru-RU" w:bidi="he-IL"/>
         </w:rPr>
@@ -8748,7 +8727,6 @@
           <w:rFonts w:asciiTheme="minorBidi" w:hAnsiTheme="minorBidi" w:cs="Arial" w:hint="cs"/>
           <w:b/>
           <w:bCs/>
-          <w:color w:val="auto"/>
           <w:rtl/>
           <w:lang w:val="ru-RU" w:bidi="he-IL"/>
         </w:rPr>
@@ -8757,159 +8735,214 @@
       <w:r>
         <w:rPr>
           <w:rStyle w:val="mtk13"/>
-          <w:rFonts w:asciiTheme="minorBidi" w:hAnsiTheme="minorBidi" w:cstheme="minorBidi"/>
+          <w:rFonts w:asciiTheme="minorBidi" w:hAnsiTheme="minorBidi"/>
           <w:b/>
           <w:bCs/>
-          <w:color w:val="auto"/>
         </w:rPr>
         <w:t>"</w:t>
+      </w:r>
+      <w:r>
+        <w:rPr>
+          <w:rStyle w:val="mtk13"/>
+          <w:rFonts w:asciiTheme="minorBidi" w:hAnsiTheme="minorBidi"/>
+          <w:b/>
+          <w:bCs/>
+        </w:rPr>
+        <w:t xml:space="preserve"> </w:t>
+      </w:r>
+      <w:r>
+        <w:t>--document ayalon_q</w:t>
+      </w:r>
+      <w:r>
+        <w:t>1_2025.pdf –</w:t>
+      </w:r>
+      <w:proofErr w:type="spellStart"/>
+      <w:r>
+        <w:t>langchain</w:t>
+      </w:r>
+      <w:proofErr w:type="spellEnd"/>
+      <w:r>
+        <w:br/>
+      </w:r>
+      <w:r>
+        <w:rPr>
+          <w:rStyle w:val="mtk13"/>
+        </w:rPr>
+        <w:t>ANSWER:</w:t>
       </w:r>
     </w:p>
     <w:p>
       <w:pPr>
         <w:pStyle w:val="a0"/>
-      </w:pPr>
-      <w:r>
-        <w:t>python src/main.py --query "</w:t>
-      </w:r>
-      <w:r>
-        <w:rPr>
-          <w:rFonts w:cs="Arial" w:hint="cs"/>
-          <w:rtl/>
-          <w:lang w:bidi="he-IL"/>
-        </w:rPr>
-        <w:t>מי</w:t>
-      </w:r>
-      <w:r>
-        <w:rPr>
-          <w:rFonts w:cs="Arial"/>
-          <w:rtl/>
-          <w:lang w:bidi="he-IL"/>
-        </w:rPr>
-        <w:t xml:space="preserve"> </w:t>
-      </w:r>
-      <w:r>
-        <w:rPr>
-          <w:rFonts w:cs="Arial" w:hint="cs"/>
-          <w:rtl/>
-          <w:lang w:bidi="he-IL"/>
-        </w:rPr>
-        <w:t>בעלת</w:t>
-      </w:r>
-      <w:r>
-        <w:rPr>
-          <w:rFonts w:cs="Arial"/>
-          <w:rtl/>
-          <w:lang w:bidi="he-IL"/>
-        </w:rPr>
-        <w:t xml:space="preserve"> </w:t>
-      </w:r>
-      <w:r>
-        <w:rPr>
-          <w:rFonts w:cs="Arial" w:hint="cs"/>
-          <w:rtl/>
-          <w:lang w:bidi="he-IL"/>
-        </w:rPr>
-        <w:t>השליטה</w:t>
-      </w:r>
-      <w:r>
-        <w:rPr>
-          <w:rFonts w:cs="Arial"/>
-          <w:rtl/>
-          <w:lang w:bidi="he-IL"/>
-        </w:rPr>
-        <w:t xml:space="preserve"> </w:t>
-      </w:r>
-      <w:r>
-        <w:rPr>
-          <w:rFonts w:cs="Arial" w:hint="cs"/>
-          <w:rtl/>
-          <w:lang w:bidi="he-IL"/>
-        </w:rPr>
-        <w:t>בחברה</w:t>
-      </w:r>
-      <w:r>
-        <w:rPr>
-          <w:rFonts w:cs="Arial"/>
-          <w:rtl/>
-          <w:lang w:bidi="he-IL"/>
-        </w:rPr>
-        <w:t xml:space="preserve"> </w:t>
-      </w:r>
-      <w:r>
-        <w:rPr>
-          <w:rFonts w:cs="Arial" w:hint="cs"/>
-          <w:rtl/>
-          <w:lang w:bidi="he-IL"/>
-        </w:rPr>
-        <w:t>החל</w:t>
-      </w:r>
-      <w:r>
-        <w:rPr>
-          <w:rFonts w:cs="Arial"/>
-          <w:rtl/>
-          <w:lang w:bidi="he-IL"/>
-        </w:rPr>
-        <w:t xml:space="preserve"> </w:t>
-      </w:r>
-      <w:r>
-        <w:rPr>
-          <w:rFonts w:cs="Arial" w:hint="cs"/>
-          <w:rtl/>
-          <w:lang w:bidi="he-IL"/>
-        </w:rPr>
-        <w:t>מיום</w:t>
-      </w:r>
-      <w:r>
-        <w:rPr>
-          <w:rFonts w:cs="Arial"/>
-          <w:rtl/>
-          <w:lang w:bidi="he-IL"/>
-        </w:rPr>
-        <w:t xml:space="preserve"> 30 </w:t>
-      </w:r>
-      <w:r>
-        <w:rPr>
-          <w:rFonts w:cs="Arial" w:hint="cs"/>
-          <w:rtl/>
-          <w:lang w:bidi="he-IL"/>
-        </w:rPr>
-        <w:t>ביוני</w:t>
-      </w:r>
-      <w:r>
-        <w:rPr>
-          <w:rFonts w:cs="Arial"/>
-          <w:rtl/>
-          <w:lang w:bidi="he-IL"/>
-        </w:rPr>
-        <w:t xml:space="preserve"> 2022</w:t>
-      </w:r>
-      <w:r>
-        <w:t>?" --document ayalon_q1_2025.pdf --verbose</w:t>
+        <w:rPr>
+          <w:rStyle w:val="mtk13"/>
+        </w:rPr>
+      </w:pPr>
+      <w:r>
+        <w:rPr>
+          <w:rStyle w:val="mtk13"/>
+        </w:rPr>
+        <w:t xml:space="preserve">The specific shareholders of </w:t>
+      </w:r>
+      <w:proofErr w:type="spellStart"/>
+      <w:r>
+        <w:rPr>
+          <w:rStyle w:val="mtk13"/>
+        </w:rPr>
+        <w:t>Ayalon</w:t>
+      </w:r>
+      <w:proofErr w:type="spellEnd"/>
+      <w:r>
+        <w:rPr>
+          <w:rStyle w:val="mtk13"/>
+        </w:rPr>
+        <w:t xml:space="preserve"> Insurance Company could not be determined from the available information.</w:t>
       </w:r>
     </w:p>
     <w:p>
       <w:pPr>
         <w:pStyle w:val="a0"/>
-      </w:pPr>
+        <w:bidi/>
+        <w:rPr>
+          <w:rStyle w:val="mtk13"/>
+          <w:lang w:bidi="he-IL"/>
+        </w:rPr>
+      </w:pPr>
+      <w:r>
+        <w:rPr>
+          <w:rStyle w:val="mtk13"/>
+          <w:rFonts w:hint="cs"/>
+          <w:rtl/>
+          <w:lang w:val="ru-RU" w:bidi="he-IL"/>
+        </w:rPr>
+        <w:t xml:space="preserve">צריך להוסיף </w:t>
+      </w:r>
+      <w:r>
+        <w:rPr>
+          <w:rStyle w:val="mtk13"/>
+          <w:lang w:bidi="he-IL"/>
+        </w:rPr>
+        <w:t>metadata</w:t>
+      </w:r>
+      <w:r>
+        <w:rPr>
+          <w:rStyle w:val="mtk13"/>
+          <w:rFonts w:hint="cs"/>
+          <w:rtl/>
+          <w:lang w:val="ru-RU" w:bidi="he-IL"/>
+        </w:rPr>
+        <w:t xml:space="preserve"> עבור </w:t>
+      </w:r>
+      <w:r>
+        <w:rPr>
+          <w:rStyle w:val="mtk13"/>
+          <w:lang w:bidi="he-IL"/>
+        </w:rPr>
+        <w:t>shareholders</w:t>
+      </w:r>
     </w:p>
     <w:p>
       <w:pPr>
         <w:pStyle w:val="a0"/>
-      </w:pPr>
+        <w:rPr>
+          <w:rFonts w:asciiTheme="minorBidi" w:hAnsiTheme="minorBidi"/>
+          <w:b/>
+          <w:bCs/>
+        </w:rPr>
+      </w:pPr>
+      <w:r>
+        <w:rPr>
+          <w:rFonts w:asciiTheme="minorBidi" w:hAnsiTheme="minorBidi"/>
+          <w:b/>
+          <w:bCs/>
+        </w:rPr>
+        <w:t>python src/main.py --query "</w:t>
+      </w:r>
+      <w:r>
+        <w:rPr>
+          <w:rFonts w:asciiTheme="minorBidi" w:hAnsiTheme="minorBidi"/>
+          <w:b/>
+          <w:bCs/>
+          <w:rtl/>
+          <w:lang w:bidi="he-IL"/>
+        </w:rPr>
+        <w:t>מי בעלת השליטה בחברה החל מיום 30 ביוני 2022</w:t>
+      </w:r>
+      <w:r>
+        <w:rPr>
+          <w:rFonts w:asciiTheme="minorBidi" w:hAnsiTheme="minorBidi"/>
+          <w:b/>
+          <w:bCs/>
+        </w:rPr>
+        <w:t>?" --document ayalon_q</w:t>
+      </w:r>
+      <w:r>
+        <w:rPr>
+          <w:rFonts w:asciiTheme="minorBidi" w:hAnsiTheme="minorBidi"/>
+          <w:b/>
+          <w:bCs/>
+        </w:rPr>
+        <w:t>1_2025.pdf –verbose</w:t>
+      </w:r>
     </w:p>
     <w:p>
       <w:pPr>
-        <w:pStyle w:val="4"/>
-        <w:spacing w:before="240" w:after="120" w:line="240" w:lineRule="atLeast"/>
-        <w:rPr>
-          <w:rFonts w:ascii="Consolas" w:hAnsi="Consolas"/>
+        <w:pStyle w:val="a0"/>
+        <w:bidi/>
+        <w:rPr>
+          <w:rFonts w:asciiTheme="minorBidi" w:hAnsiTheme="minorBidi"/>
           <w:b/>
           <w:bCs/>
-          <w:sz w:val="18"/>
-          <w:szCs w:val="18"/>
-        </w:rPr>
-      </w:pPr>
+        </w:rPr>
+      </w:pPr>
+      <w:r>
+        <w:rPr>
+          <w:rFonts w:asciiTheme="minorBidi" w:hAnsiTheme="minorBidi"/>
+          <w:b/>
+          <w:bCs/>
+          <w:i/>
+          <w:iCs/>
+          <w:rtl/>
+          <w:lang w:bidi="he-IL"/>
+        </w:rPr>
+        <w:t xml:space="preserve">נוסף </w:t>
+      </w:r>
+      <w:r>
+        <w:rPr>
+          <w:rFonts w:asciiTheme="minorBidi" w:hAnsiTheme="minorBidi"/>
+          <w:b/>
+          <w:bCs/>
+          <w:i/>
+          <w:iCs/>
+          <w:lang w:bidi="he-IL"/>
+        </w:rPr>
+        <w:t>metadata</w:t>
+      </w:r>
+      <w:r>
+        <w:rPr>
+          <w:rFonts w:asciiTheme="minorBidi" w:hAnsiTheme="minorBidi"/>
+          <w:b/>
+          <w:bCs/>
+          <w:i/>
+          <w:iCs/>
+          <w:rtl/>
+          <w:lang w:val="ru-RU" w:bidi="he-IL"/>
+        </w:rPr>
+        <w:t xml:space="preserve"> עבור </w:t>
+      </w:r>
+      <w:r>
+        <w:rPr>
+          <w:rFonts w:asciiTheme="minorBidi" w:hAnsiTheme="minorBidi"/>
+          <w:b/>
+          <w:bCs/>
+          <w:i/>
+          <w:iCs/>
+          <w:lang w:bidi="he-IL"/>
+        </w:rPr>
+        <w:t>ownerships</w:t>
+      </w:r>
+      <w:bookmarkStart w:id="11" w:name="_GoBack"/>
+      <w:bookmarkEnd w:id="11"/>
     </w:p>
     <w:p>
       <w:pPr>
@@ -19700,7 +19733,7 @@
 </file>
 
 <file path=customXml/itemProps1.xml><?xml version="1.0" encoding="utf-8"?>
-<ds:datastoreItem xmlns:ds="http://schemas.openxmlformats.org/officeDocument/2006/customXml" ds:itemID="{769AEFBE-B072-48CC-BC3C-A918BF9EB22F}">
+<ds:datastoreItem xmlns:ds="http://schemas.openxmlformats.org/officeDocument/2006/customXml" ds:itemID="{8B57A109-3081-44BF-B00D-B10712792D2D}">
   <ds:schemaRefs>
     <ds:schemaRef ds:uri="http://schemas.openxmlformats.org/officeDocument/2006/bibliography"/>
   </ds:schemaRefs>

</xml_diff>